<commit_message>
last push on my side, correction of doc
</commit_message>
<xml_diff>
--- a/Doc Technique Big Data.docx
+++ b/Doc Technique Big Data.docx
@@ -15,20 +15,24 @@
           <w:docPartUnique/>
         </w:docPartObj>
       </w:sdtPr>
-      <w:sdtEndPr/>
+      <w:sdtEndPr>
+        <w:rPr>
+          <w:rFonts w:ascii="Montserrat" w:hAnsi="Montserrat"/>
+        </w:rPr>
+      </w:sdtEndPr>
       <w:sdtContent>
         <w:p>
           <w:pPr>
             <w:jc w:val="right"/>
             <w:rPr>
-              <w:rFonts w:cs="Arial"/>
+              <w:rFonts w:ascii="Montserrat" w:hAnsi="Montserrat" w:cs="Arial"/>
               <w:sz w:val="72"/>
               <w:szCs w:val="72"/>
             </w:rPr>
           </w:pPr>
           <w:r>
             <w:rPr>
-              <w:rFonts w:cs="Arial"/>
+              <w:rFonts w:ascii="Montserrat" w:hAnsi="Montserrat" w:cs="Arial"/>
               <w:sz w:val="56"/>
               <w:szCs w:val="56"/>
             </w:rPr>
@@ -39,14 +43,14 @@
           <w:pPr>
             <w:jc w:val="right"/>
             <w:rPr>
-              <w:rFonts w:cs="Arial"/>
+              <w:rFonts w:ascii="Montserrat" w:hAnsi="Montserrat" w:cs="Arial"/>
               <w:sz w:val="44"/>
               <w:szCs w:val="44"/>
             </w:rPr>
           </w:pPr>
           <w:r>
             <w:rPr>
-              <w:rFonts w:cs="Arial"/>
+              <w:rFonts w:ascii="Montserrat" w:hAnsi="Montserrat" w:cs="Arial"/>
               <w:sz w:val="44"/>
               <w:szCs w:val="44"/>
             </w:rPr>
@@ -57,7 +61,7 @@
           <w:pPr>
             <w:jc w:val="right"/>
             <w:rPr>
-              <w:rFonts w:cs="Arial"/>
+              <w:rFonts w:ascii="Montserrat" w:hAnsi="Montserrat" w:cs="Arial"/>
               <w:sz w:val="56"/>
               <w:szCs w:val="56"/>
             </w:rPr>
@@ -67,7 +71,7 @@
           <w:pPr>
             <w:jc w:val="right"/>
             <w:rPr>
-              <w:rFonts w:cs="Arial"/>
+              <w:rFonts w:ascii="Montserrat" w:hAnsi="Montserrat" w:cs="Arial"/>
               <w:sz w:val="56"/>
               <w:szCs w:val="56"/>
             </w:rPr>
@@ -79,13 +83,14 @@
               <w:tab w:val="left" w:pos="4009"/>
             </w:tabs>
             <w:rPr>
-              <w:rFonts w:cs="Arial"/>
+              <w:rFonts w:ascii="Montserrat" w:hAnsi="Montserrat" w:cs="Arial"/>
               <w:sz w:val="56"/>
               <w:szCs w:val="56"/>
             </w:rPr>
           </w:pPr>
           <w:r>
             <w:rPr>
+              <w:rFonts w:ascii="Montserrat" w:hAnsi="Montserrat"/>
               <w:noProof/>
               <w:lang w:val="en-US"/>
             </w:rPr>
@@ -147,7 +152,7 @@
           </w:r>
           <w:r>
             <w:rPr>
-              <w:rFonts w:cs="Arial"/>
+              <w:rFonts w:ascii="Montserrat" w:hAnsi="Montserrat" w:cs="Arial"/>
               <w:sz w:val="56"/>
               <w:szCs w:val="56"/>
             </w:rPr>
@@ -162,14 +167,14 @@
               <w:tab w:val="center" w:pos="4513"/>
             </w:tabs>
             <w:rPr>
-              <w:rFonts w:cs="Arial"/>
+              <w:rFonts w:ascii="Montserrat" w:hAnsi="Montserrat" w:cs="Arial"/>
               <w:sz w:val="56"/>
               <w:szCs w:val="56"/>
             </w:rPr>
           </w:pPr>
           <w:r>
             <w:rPr>
-              <w:rFonts w:cs="Arial"/>
+              <w:rFonts w:ascii="Montserrat" w:hAnsi="Montserrat" w:cs="Arial"/>
               <w:sz w:val="56"/>
               <w:szCs w:val="56"/>
             </w:rPr>
@@ -177,7 +182,7 @@
           </w:r>
           <w:r>
             <w:rPr>
-              <w:rFonts w:cs="Arial"/>
+              <w:rFonts w:ascii="Montserrat" w:hAnsi="Montserrat" w:cs="Arial"/>
               <w:sz w:val="56"/>
               <w:szCs w:val="56"/>
             </w:rPr>
@@ -185,7 +190,7 @@
           </w:r>
           <w:r>
             <w:rPr>
-              <w:rFonts w:cs="Arial"/>
+              <w:rFonts w:ascii="Montserrat" w:hAnsi="Montserrat" w:cs="Arial"/>
               <w:sz w:val="56"/>
               <w:szCs w:val="56"/>
             </w:rPr>
@@ -199,14 +204,14 @@
               <w:tab w:val="left" w:pos="5137"/>
             </w:tabs>
             <w:rPr>
-              <w:rFonts w:cs="Arial"/>
+              <w:rFonts w:ascii="Montserrat" w:hAnsi="Montserrat" w:cs="Arial"/>
               <w:sz w:val="56"/>
               <w:szCs w:val="56"/>
             </w:rPr>
           </w:pPr>
           <w:r>
             <w:rPr>
-              <w:rFonts w:cs="Arial"/>
+              <w:rFonts w:ascii="Montserrat" w:hAnsi="Montserrat" w:cs="Arial"/>
               <w:sz w:val="56"/>
               <w:szCs w:val="56"/>
             </w:rPr>
@@ -214,7 +219,7 @@
           </w:r>
           <w:r>
             <w:rPr>
-              <w:rFonts w:cs="Arial"/>
+              <w:rFonts w:ascii="Montserrat" w:hAnsi="Montserrat" w:cs="Arial"/>
               <w:sz w:val="56"/>
               <w:szCs w:val="56"/>
             </w:rPr>
@@ -225,7 +230,7 @@
           <w:pPr>
             <w:jc w:val="right"/>
             <w:rPr>
-              <w:rFonts w:cs="Arial"/>
+              <w:rFonts w:ascii="Montserrat" w:hAnsi="Montserrat" w:cs="Arial"/>
               <w:sz w:val="56"/>
               <w:szCs w:val="56"/>
             </w:rPr>
@@ -235,7 +240,7 @@
           <w:pPr>
             <w:jc w:val="right"/>
             <w:rPr>
-              <w:rFonts w:cs="Arial"/>
+              <w:rFonts w:ascii="Montserrat" w:hAnsi="Montserrat" w:cs="Arial"/>
               <w:sz w:val="56"/>
               <w:szCs w:val="56"/>
             </w:rPr>
@@ -245,7 +250,7 @@
           <w:pPr>
             <w:jc w:val="right"/>
             <w:rPr>
-              <w:rFonts w:cs="Arial"/>
+              <w:rFonts w:ascii="Montserrat" w:hAnsi="Montserrat" w:cs="Arial"/>
               <w:sz w:val="56"/>
               <w:szCs w:val="56"/>
             </w:rPr>
@@ -257,7 +262,7 @@
             <w:contextualSpacing/>
             <w:jc w:val="right"/>
             <w:rPr>
-              <w:rFonts w:cs="Arial"/>
+              <w:rFonts w:ascii="Montserrat" w:hAnsi="Montserrat" w:cs="Arial"/>
               <w:sz w:val="24"/>
               <w:szCs w:val="24"/>
             </w:rPr>
@@ -269,7 +274,7 @@
             <w:contextualSpacing/>
             <w:jc w:val="right"/>
             <w:rPr>
-              <w:rFonts w:cs="Arial"/>
+              <w:rFonts w:ascii="Montserrat" w:hAnsi="Montserrat" w:cs="Arial"/>
               <w:sz w:val="24"/>
               <w:szCs w:val="24"/>
             </w:rPr>
@@ -281,7 +286,7 @@
             <w:contextualSpacing/>
             <w:jc w:val="right"/>
             <w:rPr>
-              <w:rFonts w:cs="Arial"/>
+              <w:rFonts w:ascii="Montserrat" w:hAnsi="Montserrat" w:cs="Arial"/>
               <w:sz w:val="24"/>
               <w:szCs w:val="24"/>
             </w:rPr>
@@ -293,7 +298,7 @@
             <w:contextualSpacing/>
             <w:jc w:val="right"/>
             <w:rPr>
-              <w:rFonts w:cs="Arial"/>
+              <w:rFonts w:ascii="Montserrat" w:hAnsi="Montserrat" w:cs="Arial"/>
               <w:sz w:val="24"/>
               <w:szCs w:val="24"/>
             </w:rPr>
@@ -305,7 +310,18 @@
             <w:contextualSpacing/>
             <w:jc w:val="right"/>
             <w:rPr>
-              <w:rFonts w:cs="Arial"/>
+              <w:rFonts w:ascii="Montserrat" w:hAnsi="Montserrat" w:cs="Arial"/>
+              <w:sz w:val="24"/>
+              <w:szCs w:val="24"/>
+            </w:rPr>
+          </w:pPr>
+        </w:p>
+        <w:p>
+          <w:pPr>
+            <w:spacing w:line="240" w:lineRule="auto"/>
+            <w:contextualSpacing/>
+            <w:rPr>
+              <w:rFonts w:ascii="Montserrat" w:hAnsi="Montserrat" w:cs="Arial"/>
               <w:sz w:val="24"/>
               <w:szCs w:val="24"/>
             </w:rPr>
@@ -317,7 +333,7 @@
             <w:contextualSpacing/>
             <w:jc w:val="right"/>
             <w:rPr>
-              <w:rFonts w:cs="Arial"/>
+              <w:rFonts w:ascii="Montserrat" w:hAnsi="Montserrat" w:cs="Arial"/>
               <w:sz w:val="24"/>
               <w:szCs w:val="24"/>
             </w:rPr>
@@ -329,7 +345,7 @@
             <w:contextualSpacing/>
             <w:jc w:val="right"/>
             <w:rPr>
-              <w:rFonts w:cs="Arial"/>
+              <w:rFonts w:ascii="Montserrat" w:hAnsi="Montserrat" w:cs="Arial"/>
               <w:sz w:val="24"/>
               <w:szCs w:val="24"/>
             </w:rPr>
@@ -341,50 +357,14 @@
             <w:contextualSpacing/>
             <w:jc w:val="right"/>
             <w:rPr>
-              <w:rFonts w:cs="Arial"/>
-              <w:sz w:val="24"/>
-              <w:szCs w:val="24"/>
-            </w:rPr>
-          </w:pPr>
-        </w:p>
-        <w:p>
-          <w:pPr>
-            <w:spacing w:line="240" w:lineRule="auto"/>
-            <w:contextualSpacing/>
-            <w:jc w:val="right"/>
-            <w:rPr>
-              <w:rFonts w:cs="Arial"/>
-              <w:sz w:val="24"/>
-              <w:szCs w:val="24"/>
-            </w:rPr>
-          </w:pPr>
-        </w:p>
-        <w:p>
-          <w:pPr>
-            <w:spacing w:line="240" w:lineRule="auto"/>
-            <w:contextualSpacing/>
-            <w:jc w:val="right"/>
-            <w:rPr>
-              <w:rFonts w:cs="Arial"/>
-              <w:sz w:val="24"/>
-              <w:szCs w:val="24"/>
-            </w:rPr>
-          </w:pPr>
-        </w:p>
-        <w:p>
-          <w:pPr>
-            <w:spacing w:line="240" w:lineRule="auto"/>
-            <w:contextualSpacing/>
-            <w:jc w:val="right"/>
-            <w:rPr>
-              <w:rFonts w:cs="Arial"/>
+              <w:rFonts w:ascii="Montserrat" w:hAnsi="Montserrat" w:cs="Arial"/>
               <w:sz w:val="24"/>
               <w:szCs w:val="24"/>
             </w:rPr>
           </w:pPr>
           <w:r>
             <w:rPr>
-              <w:rFonts w:cs="Arial"/>
+              <w:rFonts w:ascii="Montserrat" w:hAnsi="Montserrat" w:cs="Arial"/>
               <w:sz w:val="24"/>
               <w:szCs w:val="24"/>
             </w:rPr>
@@ -392,7 +372,7 @@
           </w:r>
           <w:r>
             <w:rPr>
-              <w:rFonts w:cs="Arial"/>
+              <w:rFonts w:ascii="Montserrat" w:hAnsi="Montserrat" w:cs="Arial"/>
               <w:sz w:val="24"/>
               <w:szCs w:val="24"/>
             </w:rPr>
@@ -400,7 +380,7 @@
           </w:r>
           <w:r>
             <w:rPr>
-              <w:rFonts w:cs="Arial"/>
+              <w:rFonts w:ascii="Montserrat" w:hAnsi="Montserrat" w:cs="Arial"/>
               <w:sz w:val="24"/>
               <w:szCs w:val="24"/>
             </w:rPr>
@@ -409,7 +389,7 @@
           <w:sdt>
             <w:sdtPr>
               <w:rPr>
-                <w:rFonts w:cs="Arial"/>
+                <w:rFonts w:ascii="Montserrat" w:hAnsi="Montserrat" w:cs="Arial"/>
                 <w:sz w:val="24"/>
                 <w:szCs w:val="24"/>
               </w:rPr>
@@ -427,7 +407,7 @@
             <w:sdtContent>
               <w:r>
                 <w:rPr>
-                  <w:rFonts w:cs="Arial"/>
+                  <w:rFonts w:ascii="Montserrat" w:hAnsi="Montserrat" w:cs="Arial"/>
                   <w:sz w:val="24"/>
                   <w:szCs w:val="24"/>
                   <w:lang w:val="en-US"/>
@@ -443,7 +423,7 @@
             <w:contextualSpacing/>
             <w:jc w:val="right"/>
             <w:rPr>
-              <w:rFonts w:cs="Arial"/>
+              <w:rFonts w:ascii="Montserrat" w:hAnsi="Montserrat" w:cs="Arial"/>
               <w:sz w:val="24"/>
               <w:szCs w:val="24"/>
             </w:rPr>
@@ -455,14 +435,14 @@
             <w:contextualSpacing/>
             <w:jc w:val="right"/>
             <w:rPr>
-              <w:rFonts w:cs="Arial"/>
+              <w:rFonts w:ascii="Montserrat" w:hAnsi="Montserrat" w:cs="Arial"/>
               <w:sz w:val="24"/>
               <w:szCs w:val="24"/>
             </w:rPr>
           </w:pPr>
           <w:r>
             <w:rPr>
-              <w:rFonts w:cs="Arial"/>
+              <w:rFonts w:ascii="Montserrat" w:hAnsi="Montserrat" w:cs="Arial"/>
               <w:sz w:val="24"/>
               <w:szCs w:val="24"/>
             </w:rPr>
@@ -471,7 +451,7 @@
           <w:proofErr w:type="gramStart"/>
           <w:r>
             <w:rPr>
-              <w:rFonts w:cs="Arial"/>
+              <w:rFonts w:ascii="Montserrat" w:hAnsi="Montserrat" w:cs="Arial"/>
               <w:sz w:val="24"/>
               <w:szCs w:val="24"/>
             </w:rPr>
@@ -479,7 +459,7 @@
           </w:r>
           <w:r>
             <w:rPr>
-              <w:rFonts w:cs="Arial"/>
+              <w:rFonts w:ascii="Montserrat" w:hAnsi="Montserrat" w:cs="Arial"/>
               <w:sz w:val="24"/>
               <w:szCs w:val="24"/>
             </w:rPr>
@@ -488,7 +468,7 @@
           <w:proofErr w:type="gramEnd"/>
           <w:r>
             <w:rPr>
-              <w:rFonts w:cs="Arial"/>
+              <w:rFonts w:ascii="Montserrat" w:hAnsi="Montserrat" w:cs="Arial"/>
               <w:sz w:val="24"/>
               <w:szCs w:val="24"/>
             </w:rPr>
@@ -496,7 +476,7 @@
           </w:r>
           <w:r>
             <w:rPr>
-              <w:rFonts w:cs="Arial"/>
+              <w:rFonts w:ascii="Montserrat" w:hAnsi="Montserrat" w:cs="Arial"/>
               <w:sz w:val="24"/>
               <w:szCs w:val="24"/>
             </w:rPr>
@@ -508,7 +488,7 @@
     <w:sdt>
       <w:sdtPr>
         <w:rPr>
-          <w:rFonts w:ascii="Arial" w:eastAsiaTheme="minorHAnsi" w:hAnsi="Arial" w:cstheme="minorBidi"/>
+          <w:rFonts w:ascii="Montserrat" w:eastAsiaTheme="minorHAnsi" w:hAnsi="Montserrat" w:cstheme="minorBidi"/>
           <w:b w:val="0"/>
           <w:bCs w:val="0"/>
           <w:color w:val="auto"/>
@@ -527,9 +507,13 @@
         <w:p>
           <w:pPr>
             <w:pStyle w:val="En-ttedetabledesmatires"/>
+            <w:rPr>
+              <w:rFonts w:ascii="Montserrat" w:hAnsi="Montserrat"/>
+            </w:rPr>
           </w:pPr>
           <w:r>
             <w:rPr>
+              <w:rFonts w:ascii="Montserrat" w:hAnsi="Montserrat"/>
               <w:sz w:val="36"/>
               <w:szCs w:val="36"/>
             </w:rPr>
@@ -551,27 +535,30 @@
           </w:pPr>
           <w:r>
             <w:rPr>
+              <w:rFonts w:ascii="Montserrat" w:hAnsi="Montserrat"/>
               <w:lang w:val="en-US"/>
             </w:rPr>
             <w:fldChar w:fldCharType="begin"/>
           </w:r>
           <w:r>
             <w:rPr>
+              <w:rFonts w:ascii="Montserrat" w:hAnsi="Montserrat"/>
               <w:lang w:val="en-US"/>
             </w:rPr>
             <w:instrText xml:space="preserve"> TOC \o "1-3" \h \z \u </w:instrText>
           </w:r>
           <w:r>
             <w:rPr>
+              <w:rFonts w:ascii="Montserrat" w:hAnsi="Montserrat"/>
               <w:lang w:val="en-US"/>
             </w:rPr>
             <w:fldChar w:fldCharType="separate"/>
           </w:r>
-          <w:hyperlink w:anchor="_Toc88133163" w:history="1">
+          <w:hyperlink w:anchor="_Toc88169498" w:history="1">
             <w:r>
               <w:rPr>
                 <w:rStyle w:val="Lienhypertexte"/>
-                <w:rFonts w:cstheme="minorHAnsi"/>
+                <w:rFonts w:ascii="Montserrat" w:hAnsi="Montserrat" w:cstheme="minorHAnsi"/>
                 <w:noProof/>
                 <w:lang w:val="en-US"/>
               </w:rPr>
@@ -589,9 +576,8 @@
             <w:r>
               <w:rPr>
                 <w:rStyle w:val="Lienhypertexte"/>
-                <w:rFonts w:cstheme="minorHAnsi"/>
+                <w:rFonts w:ascii="Montserrat" w:hAnsi="Montserrat" w:cstheme="minorHAnsi"/>
                 <w:noProof/>
-                <w:u w:val="none"/>
                 <w:lang w:val="en-US"/>
               </w:rPr>
               <w:t>Introduction</w:t>
@@ -615,99 +601,7 @@
                 <w:noProof/>
                 <w:webHidden/>
               </w:rPr>
-              <w:instrText xml:space="preserve"> PAGEREF _Toc88133163 \h </w:instrText>
-            </w:r>
-            <w:r>
-              <w:rPr>
-                <w:noProof/>
-                <w:webHidden/>
-              </w:rPr>
-            </w:r>
-            <w:r>
-              <w:rPr>
-                <w:noProof/>
-                <w:webHidden/>
-              </w:rPr>
-              <w:fldChar w:fldCharType="separate"/>
-            </w:r>
-            <w:r>
-              <w:rPr>
-                <w:noProof/>
-                <w:webHidden/>
-              </w:rPr>
-              <w:t>3</w:t>
-            </w:r>
-            <w:r>
-              <w:rPr>
-                <w:noProof/>
-                <w:webHidden/>
-              </w:rPr>
-              <w:fldChar w:fldCharType="end"/>
-            </w:r>
-          </w:hyperlink>
-        </w:p>
-        <w:p>
-          <w:pPr>
-            <w:pStyle w:val="TM1"/>
-            <w:tabs>
-              <w:tab w:val="left" w:pos="440"/>
-              <w:tab w:val="right" w:leader="dot" w:pos="9016"/>
-            </w:tabs>
-            <w:rPr>
-              <w:rFonts w:asciiTheme="minorHAnsi" w:eastAsiaTheme="minorEastAsia" w:hAnsiTheme="minorHAnsi"/>
-              <w:noProof/>
-              <w:lang w:eastAsia="fr-FR"/>
-            </w:rPr>
-          </w:pPr>
-          <w:hyperlink w:anchor="_Toc88133164" w:history="1">
-            <w:r>
-              <w:rPr>
-                <w:rStyle w:val="Lienhypertexte"/>
-                <w:rFonts w:cstheme="minorHAnsi"/>
-                <w:noProof/>
-                <w:lang w:val="en-US"/>
-              </w:rPr>
-              <w:t>II.</w:t>
-            </w:r>
-            <w:r>
-              <w:rPr>
-                <w:rFonts w:asciiTheme="minorHAnsi" w:eastAsiaTheme="minorEastAsia" w:hAnsiTheme="minorHAnsi"/>
-                <w:noProof/>
-                <w:lang w:eastAsia="fr-FR"/>
-              </w:rPr>
-              <w:tab/>
-              <w:t xml:space="preserve">    </w:t>
-            </w:r>
-            <w:r>
-              <w:rPr>
-                <w:rStyle w:val="Lienhypertexte"/>
-                <w:rFonts w:cstheme="minorHAnsi"/>
-                <w:noProof/>
-                <w:u w:val="none"/>
-                <w:lang w:val="en-US"/>
-              </w:rPr>
-              <w:t>Contexte</w:t>
-            </w:r>
-            <w:r>
-              <w:rPr>
-                <w:noProof/>
-                <w:webHidden/>
-              </w:rPr>
-              <w:tab/>
-            </w:r>
-            <w:r>
-              <w:rPr>
-                <w:noProof/>
-                <w:webHidden/>
-              </w:rPr>
-              <w:fldChar w:fldCharType="begin"/>
-            </w:r>
-            <w:r>
-              <w:rPr>
-                <w:noProof/>
-                <w:webHidden/>
-              </w:rPr>
-              <w:instrText xml:space="preserve"> PAGEREF _Toc88133164 \h </w:instrText>
+              <w:instrText xml:space="preserve"> PAGEREF _Toc88169498 \h </w:instrText>
             </w:r>
             <w:r>
               <w:rPr>
@@ -742,7 +636,7 @@
           <w:pPr>
             <w:pStyle w:val="TM1"/>
             <w:tabs>
-              <w:tab w:val="left" w:pos="660"/>
+              <w:tab w:val="left" w:pos="440"/>
               <w:tab w:val="right" w:leader="dot" w:pos="9016"/>
             </w:tabs>
             <w:rPr>
@@ -751,15 +645,15 @@
               <w:lang w:eastAsia="fr-FR"/>
             </w:rPr>
           </w:pPr>
-          <w:hyperlink w:anchor="_Toc88133165" w:history="1">
+          <w:hyperlink w:anchor="_Toc88169499" w:history="1">
             <w:r>
               <w:rPr>
                 <w:rStyle w:val="Lienhypertexte"/>
-                <w:rFonts w:cstheme="minorHAnsi"/>
+                <w:rFonts w:ascii="Montserrat" w:hAnsi="Montserrat" w:cstheme="minorHAnsi"/>
                 <w:noProof/>
                 <w:lang w:val="en-US"/>
               </w:rPr>
-              <w:t>III.</w:t>
+              <w:t>II.</w:t>
             </w:r>
             <w:r>
               <w:rPr>
@@ -768,25 +662,16 @@
                 <w:lang w:eastAsia="fr-FR"/>
               </w:rPr>
               <w:tab/>
+              <w:t xml:space="preserve">    </w:t>
             </w:r>
             <w:r>
               <w:rPr>
                 <w:rStyle w:val="Lienhypertexte"/>
-                <w:rFonts w:cstheme="minorHAnsi"/>
-                <w:noProof/>
-                <w:u w:val="none"/>
-                <w:lang w:val="en-US"/>
-              </w:rPr>
-              <w:t>Solution</w:t>
-            </w:r>
-            <w:r>
-              <w:rPr>
-                <w:rStyle w:val="Lienhypertexte"/>
-                <w:rFonts w:cstheme="minorHAnsi"/>
+                <w:rFonts w:ascii="Montserrat" w:hAnsi="Montserrat" w:cstheme="minorHAnsi"/>
                 <w:noProof/>
                 <w:lang w:val="en-US"/>
               </w:rPr>
-              <w:t xml:space="preserve"> technique</w:t>
+              <w:t>Contexte</w:t>
             </w:r>
             <w:r>
               <w:rPr>
@@ -807,7 +692,7 @@
                 <w:noProof/>
                 <w:webHidden/>
               </w:rPr>
-              <w:instrText xml:space="preserve"> PAGEREF _Toc88133165 \h </w:instrText>
+              <w:instrText xml:space="preserve"> PAGEREF _Toc88169499 \h </w:instrText>
             </w:r>
             <w:r>
               <w:rPr>
@@ -851,15 +736,15 @@
               <w:lang w:eastAsia="fr-FR"/>
             </w:rPr>
           </w:pPr>
-          <w:hyperlink w:anchor="_Toc88133166" w:history="1">
+          <w:hyperlink w:anchor="_Toc88169500" w:history="1">
             <w:r>
               <w:rPr>
                 <w:rStyle w:val="Lienhypertexte"/>
-                <w:rFonts w:cstheme="minorHAnsi"/>
+                <w:rFonts w:ascii="Montserrat" w:hAnsi="Montserrat" w:cstheme="minorHAnsi"/>
                 <w:noProof/>
                 <w:lang w:val="en-US"/>
               </w:rPr>
-              <w:t>IV.</w:t>
+              <w:t>III.</w:t>
             </w:r>
             <w:r>
               <w:rPr>
@@ -872,11 +757,11 @@
             <w:r>
               <w:rPr>
                 <w:rStyle w:val="Lienhypertexte"/>
-                <w:rFonts w:cstheme="minorHAnsi"/>
+                <w:rFonts w:ascii="Montserrat" w:hAnsi="Montserrat" w:cstheme="minorHAnsi"/>
                 <w:noProof/>
                 <w:lang w:val="en-US"/>
               </w:rPr>
-              <w:t>Outils utilisés</w:t>
+              <w:t>Solution technique</w:t>
             </w:r>
             <w:r>
               <w:rPr>
@@ -897,98 +782,7 @@
                 <w:noProof/>
                 <w:webHidden/>
               </w:rPr>
-              <w:instrText xml:space="preserve"> PAGEREF _Toc88133166 \h </w:instrText>
-            </w:r>
-            <w:r>
-              <w:rPr>
-                <w:noProof/>
-                <w:webHidden/>
-              </w:rPr>
-            </w:r>
-            <w:r>
-              <w:rPr>
-                <w:noProof/>
-                <w:webHidden/>
-              </w:rPr>
-              <w:fldChar w:fldCharType="separate"/>
-            </w:r>
-            <w:r>
-              <w:rPr>
-                <w:noProof/>
-                <w:webHidden/>
-              </w:rPr>
-              <w:t>6</w:t>
-            </w:r>
-            <w:r>
-              <w:rPr>
-                <w:noProof/>
-                <w:webHidden/>
-              </w:rPr>
-              <w:fldChar w:fldCharType="end"/>
-            </w:r>
-          </w:hyperlink>
-        </w:p>
-        <w:p>
-          <w:pPr>
-            <w:pStyle w:val="TM1"/>
-            <w:tabs>
-              <w:tab w:val="left" w:pos="440"/>
-              <w:tab w:val="right" w:leader="dot" w:pos="9016"/>
-            </w:tabs>
-            <w:rPr>
-              <w:rFonts w:asciiTheme="minorHAnsi" w:eastAsiaTheme="minorEastAsia" w:hAnsiTheme="minorHAnsi"/>
-              <w:noProof/>
-              <w:lang w:eastAsia="fr-FR"/>
-            </w:rPr>
-          </w:pPr>
-          <w:hyperlink w:anchor="_Toc88133167" w:history="1">
-            <w:r>
-              <w:rPr>
-                <w:rStyle w:val="Lienhypertexte"/>
-                <w:rFonts w:cstheme="minorHAnsi"/>
-                <w:noProof/>
-                <w:lang w:val="en-US"/>
-              </w:rPr>
-              <w:t>V.</w:t>
-            </w:r>
-            <w:r>
-              <w:rPr>
-                <w:rFonts w:asciiTheme="minorHAnsi" w:eastAsiaTheme="minorEastAsia" w:hAnsiTheme="minorHAnsi"/>
-                <w:noProof/>
-                <w:lang w:eastAsia="fr-FR"/>
-              </w:rPr>
-              <w:tab/>
-              <w:t xml:space="preserve">    </w:t>
-            </w:r>
-            <w:r>
-              <w:rPr>
-                <w:rStyle w:val="Lienhypertexte"/>
-                <w:rFonts w:cstheme="minorHAnsi"/>
-                <w:noProof/>
-                <w:lang w:val="en-US"/>
-              </w:rPr>
-              <w:t>Données</w:t>
-            </w:r>
-            <w:r>
-              <w:rPr>
-                <w:noProof/>
-                <w:webHidden/>
-              </w:rPr>
-              <w:tab/>
-            </w:r>
-            <w:r>
-              <w:rPr>
-                <w:noProof/>
-                <w:webHidden/>
-              </w:rPr>
-              <w:fldChar w:fldCharType="begin"/>
-            </w:r>
-            <w:r>
-              <w:rPr>
-                <w:noProof/>
-                <w:webHidden/>
-              </w:rPr>
-              <w:instrText xml:space="preserve"> PAGEREF _Toc88133167 \h </w:instrText>
+              <w:instrText xml:space="preserve"> PAGEREF _Toc88169500 \h </w:instrText>
             </w:r>
             <w:r>
               <w:rPr>
@@ -1032,15 +826,15 @@
               <w:lang w:eastAsia="fr-FR"/>
             </w:rPr>
           </w:pPr>
-          <w:hyperlink w:anchor="_Toc88133168" w:history="1">
+          <w:hyperlink w:anchor="_Toc88169501" w:history="1">
             <w:r>
               <w:rPr>
                 <w:rStyle w:val="Lienhypertexte"/>
-                <w:rFonts w:cstheme="minorHAnsi"/>
+                <w:rFonts w:ascii="Montserrat" w:hAnsi="Montserrat" w:cstheme="minorHAnsi"/>
                 <w:noProof/>
                 <w:lang w:val="en-US"/>
               </w:rPr>
-              <w:t>VI.</w:t>
+              <w:t>IV.</w:t>
             </w:r>
             <w:r>
               <w:rPr>
@@ -1053,11 +847,11 @@
             <w:r>
               <w:rPr>
                 <w:rStyle w:val="Lienhypertexte"/>
-                <w:rFonts w:cstheme="minorHAnsi"/>
+                <w:rFonts w:ascii="Montserrat" w:hAnsi="Montserrat" w:cstheme="minorHAnsi"/>
                 <w:noProof/>
                 <w:lang w:val="en-US"/>
               </w:rPr>
-              <w:t>Traitement des données</w:t>
+              <w:t>Outils utilisés</w:t>
             </w:r>
             <w:r>
               <w:rPr>
@@ -1078,7 +872,98 @@
                 <w:noProof/>
                 <w:webHidden/>
               </w:rPr>
-              <w:instrText xml:space="preserve"> PAGEREF _Toc88133168 \h </w:instrText>
+              <w:instrText xml:space="preserve"> PAGEREF _Toc88169501 \h </w:instrText>
+            </w:r>
+            <w:r>
+              <w:rPr>
+                <w:noProof/>
+                <w:webHidden/>
+              </w:rPr>
+            </w:r>
+            <w:r>
+              <w:rPr>
+                <w:noProof/>
+                <w:webHidden/>
+              </w:rPr>
+              <w:fldChar w:fldCharType="separate"/>
+            </w:r>
+            <w:r>
+              <w:rPr>
+                <w:noProof/>
+                <w:webHidden/>
+              </w:rPr>
+              <w:t>7</w:t>
+            </w:r>
+            <w:r>
+              <w:rPr>
+                <w:noProof/>
+                <w:webHidden/>
+              </w:rPr>
+              <w:fldChar w:fldCharType="end"/>
+            </w:r>
+          </w:hyperlink>
+        </w:p>
+        <w:p>
+          <w:pPr>
+            <w:pStyle w:val="TM1"/>
+            <w:tabs>
+              <w:tab w:val="left" w:pos="440"/>
+              <w:tab w:val="right" w:leader="dot" w:pos="9016"/>
+            </w:tabs>
+            <w:rPr>
+              <w:rFonts w:asciiTheme="minorHAnsi" w:eastAsiaTheme="minorEastAsia" w:hAnsiTheme="minorHAnsi"/>
+              <w:noProof/>
+              <w:lang w:eastAsia="fr-FR"/>
+            </w:rPr>
+          </w:pPr>
+          <w:hyperlink w:anchor="_Toc88169502" w:history="1">
+            <w:r>
+              <w:rPr>
+                <w:rStyle w:val="Lienhypertexte"/>
+                <w:rFonts w:ascii="Montserrat" w:hAnsi="Montserrat" w:cstheme="minorHAnsi"/>
+                <w:noProof/>
+                <w:lang w:val="en-US"/>
+              </w:rPr>
+              <w:t>V.</w:t>
+            </w:r>
+            <w:r>
+              <w:rPr>
+                <w:rFonts w:asciiTheme="minorHAnsi" w:eastAsiaTheme="minorEastAsia" w:hAnsiTheme="minorHAnsi"/>
+                <w:noProof/>
+                <w:lang w:eastAsia="fr-FR"/>
+              </w:rPr>
+              <w:tab/>
+              <w:t xml:space="preserve">    </w:t>
+            </w:r>
+            <w:r>
+              <w:rPr>
+                <w:rStyle w:val="Lienhypertexte"/>
+                <w:rFonts w:ascii="Montserrat" w:hAnsi="Montserrat" w:cstheme="minorHAnsi"/>
+                <w:noProof/>
+                <w:lang w:val="en-US"/>
+              </w:rPr>
+              <w:t>Données</w:t>
+            </w:r>
+            <w:r>
+              <w:rPr>
+                <w:noProof/>
+                <w:webHidden/>
+              </w:rPr>
+              <w:tab/>
+            </w:r>
+            <w:r>
+              <w:rPr>
+                <w:noProof/>
+                <w:webHidden/>
+              </w:rPr>
+              <w:fldChar w:fldCharType="begin"/>
+            </w:r>
+            <w:r>
+              <w:rPr>
+                <w:noProof/>
+                <w:webHidden/>
+              </w:rPr>
+              <w:instrText xml:space="preserve"> PAGEREF _Toc88169502 \h </w:instrText>
             </w:r>
             <w:r>
               <w:rPr>
@@ -1122,15 +1007,15 @@
               <w:lang w:eastAsia="fr-FR"/>
             </w:rPr>
           </w:pPr>
-          <w:hyperlink w:anchor="_Toc88133169" w:history="1">
+          <w:hyperlink w:anchor="_Toc88169503" w:history="1">
             <w:r>
               <w:rPr>
                 <w:rStyle w:val="Lienhypertexte"/>
-                <w:rFonts w:cstheme="minorHAnsi"/>
+                <w:rFonts w:ascii="Montserrat" w:hAnsi="Montserrat" w:cstheme="minorHAnsi"/>
                 <w:noProof/>
                 <w:lang w:val="en-US"/>
               </w:rPr>
-              <w:t>VII.</w:t>
+              <w:t>VI.</w:t>
             </w:r>
             <w:r>
               <w:rPr>
@@ -1139,16 +1024,15 @@
                 <w:lang w:eastAsia="fr-FR"/>
               </w:rPr>
               <w:tab/>
-              <w:t xml:space="preserve"> </w:t>
             </w:r>
             <w:r>
               <w:rPr>
                 <w:rStyle w:val="Lienhypertexte"/>
-                <w:rFonts w:cstheme="minorHAnsi"/>
+                <w:rFonts w:ascii="Montserrat" w:hAnsi="Montserrat" w:cstheme="minorHAnsi"/>
                 <w:noProof/>
                 <w:lang w:val="en-US"/>
               </w:rPr>
-              <w:t>Interface</w:t>
+              <w:t>Traitement des données</w:t>
             </w:r>
             <w:r>
               <w:rPr>
@@ -1169,7 +1053,7 @@
                 <w:noProof/>
                 <w:webHidden/>
               </w:rPr>
-              <w:instrText xml:space="preserve"> PAGEREF _Toc88133169 \h </w:instrText>
+              <w:instrText xml:space="preserve"> PAGEREF _Toc88169503 \h </w:instrText>
             </w:r>
             <w:r>
               <w:rPr>
@@ -1202,12 +1086,104 @@
         </w:p>
         <w:p>
           <w:pPr>
+            <w:pStyle w:val="TM1"/>
+            <w:tabs>
+              <w:tab w:val="left" w:pos="660"/>
+              <w:tab w:val="right" w:leader="dot" w:pos="9016"/>
+            </w:tabs>
             <w:rPr>
+              <w:rFonts w:asciiTheme="minorHAnsi" w:eastAsiaTheme="minorEastAsia" w:hAnsiTheme="minorHAnsi"/>
+              <w:noProof/>
+              <w:lang w:eastAsia="fr-FR"/>
+            </w:rPr>
+          </w:pPr>
+          <w:hyperlink w:anchor="_Toc88169504" w:history="1">
+            <w:r>
+              <w:rPr>
+                <w:rStyle w:val="Lienhypertexte"/>
+                <w:rFonts w:ascii="Montserrat" w:hAnsi="Montserrat" w:cstheme="minorHAnsi"/>
+                <w:noProof/>
+                <w:lang w:val="en-US"/>
+              </w:rPr>
+              <w:t>VII.</w:t>
+            </w:r>
+            <w:r>
+              <w:rPr>
+                <w:rFonts w:asciiTheme="minorHAnsi" w:eastAsiaTheme="minorEastAsia" w:hAnsiTheme="minorHAnsi"/>
+                <w:noProof/>
+                <w:lang w:eastAsia="fr-FR"/>
+              </w:rPr>
+              <w:tab/>
+            </w:r>
+            <w:r>
+              <w:rPr>
+                <w:rStyle w:val="Lienhypertexte"/>
+                <w:rFonts w:ascii="Montserrat" w:hAnsi="Montserrat" w:cstheme="minorHAnsi"/>
+                <w:noProof/>
+                <w:lang w:val="en-US"/>
+              </w:rPr>
+              <w:t>Interface</w:t>
+            </w:r>
+            <w:r>
+              <w:rPr>
+                <w:noProof/>
+                <w:webHidden/>
+              </w:rPr>
+              <w:tab/>
+            </w:r>
+            <w:r>
+              <w:rPr>
+                <w:noProof/>
+                <w:webHidden/>
+              </w:rPr>
+              <w:fldChar w:fldCharType="begin"/>
+            </w:r>
+            <w:r>
+              <w:rPr>
+                <w:noProof/>
+                <w:webHidden/>
+              </w:rPr>
+              <w:instrText xml:space="preserve"> PAGEREF _Toc88169504 \h </w:instrText>
+            </w:r>
+            <w:r>
+              <w:rPr>
+                <w:noProof/>
+                <w:webHidden/>
+              </w:rPr>
+            </w:r>
+            <w:r>
+              <w:rPr>
+                <w:noProof/>
+                <w:webHidden/>
+              </w:rPr>
+              <w:fldChar w:fldCharType="separate"/>
+            </w:r>
+            <w:r>
+              <w:rPr>
+                <w:noProof/>
+                <w:webHidden/>
+              </w:rPr>
+              <w:t>9</w:t>
+            </w:r>
+            <w:r>
+              <w:rPr>
+                <w:noProof/>
+                <w:webHidden/>
+              </w:rPr>
+              <w:fldChar w:fldCharType="end"/>
+            </w:r>
+          </w:hyperlink>
+        </w:p>
+        <w:p>
+          <w:pPr>
+            <w:rPr>
+              <w:rFonts w:ascii="Montserrat" w:hAnsi="Montserrat"/>
               <w:lang w:val="en-US"/>
             </w:rPr>
           </w:pPr>
           <w:r>
             <w:rPr>
+              <w:rFonts w:ascii="Montserrat" w:hAnsi="Montserrat"/>
               <w:lang w:val="en-US"/>
             </w:rPr>
             <w:fldChar w:fldCharType="end"/>
@@ -1218,7 +1194,7 @@
     <w:p>
       <w:pPr>
         <w:rPr>
-          <w:rFonts w:cs="Arial"/>
+          <w:rFonts w:ascii="Montserrat" w:hAnsi="Montserrat" w:cs="Arial"/>
           <w:sz w:val="44"/>
           <w:szCs w:val="44"/>
           <w:lang w:val="en-US"/>
@@ -1231,7 +1207,7 @@
           <w:tab w:val="left" w:pos="7440"/>
         </w:tabs>
         <w:rPr>
-          <w:rFonts w:cs="Arial"/>
+          <w:rFonts w:ascii="Montserrat" w:hAnsi="Montserrat" w:cs="Arial"/>
           <w:sz w:val="44"/>
           <w:szCs w:val="44"/>
           <w:lang w:val="en-US"/>
@@ -1239,7 +1215,7 @@
       </w:pPr>
       <w:r>
         <w:rPr>
-          <w:rFonts w:cs="Arial"/>
+          <w:rFonts w:ascii="Montserrat" w:hAnsi="Montserrat" w:cs="Arial"/>
           <w:sz w:val="44"/>
           <w:szCs w:val="44"/>
           <w:lang w:val="en-US"/>
@@ -1250,7 +1226,7 @@
     <w:p>
       <w:pPr>
         <w:rPr>
-          <w:rFonts w:cs="Arial"/>
+          <w:rFonts w:ascii="Montserrat" w:hAnsi="Montserrat" w:cs="Arial"/>
           <w:sz w:val="44"/>
           <w:szCs w:val="44"/>
           <w:lang w:val="en-US"/>
@@ -1258,7 +1234,7 @@
       </w:pPr>
       <w:r>
         <w:rPr>
-          <w:rFonts w:cs="Arial"/>
+          <w:rFonts w:ascii="Montserrat" w:hAnsi="Montserrat" w:cs="Arial"/>
           <w:sz w:val="44"/>
           <w:szCs w:val="44"/>
           <w:lang w:val="en-US"/>
@@ -1267,7 +1243,7 @@
       </w:r>
       <w:r>
         <w:rPr>
-          <w:rFonts w:cs="Arial"/>
+          <w:rFonts w:ascii="Montserrat" w:hAnsi="Montserrat" w:cs="Arial"/>
           <w:sz w:val="44"/>
           <w:szCs w:val="44"/>
           <w:lang w:val="en-US"/>
@@ -1276,7 +1252,7 @@
       </w:r>
       <w:r>
         <w:rPr>
-          <w:rFonts w:cs="Arial"/>
+          <w:rFonts w:ascii="Montserrat" w:hAnsi="Montserrat" w:cs="Arial"/>
           <w:sz w:val="44"/>
           <w:szCs w:val="44"/>
           <w:lang w:val="en-US"/>
@@ -1287,7 +1263,7 @@
     <w:p>
       <w:pPr>
         <w:rPr>
-          <w:rFonts w:cs="Arial"/>
+          <w:rFonts w:ascii="Montserrat" w:hAnsi="Montserrat" w:cs="Arial"/>
           <w:sz w:val="44"/>
           <w:szCs w:val="44"/>
           <w:lang w:val="en-US"/>
@@ -1303,6 +1279,7 @@
         </w:numPr>
         <w:ind w:left="360"/>
         <w:rPr>
+          <w:rFonts w:ascii="Montserrat" w:hAnsi="Montserrat"/>
           <w:lang w:val="en-US"/>
         </w:rPr>
       </w:pPr>
@@ -1313,7 +1290,7 @@
           <w:tab w:val="left" w:pos="7518"/>
         </w:tabs>
         <w:rPr>
-          <w:rFonts w:cs="Arial"/>
+          <w:rFonts w:ascii="Montserrat" w:hAnsi="Montserrat" w:cs="Arial"/>
           <w:sz w:val="44"/>
           <w:szCs w:val="44"/>
           <w:lang w:val="en-US"/>
@@ -1321,7 +1298,7 @@
       </w:pPr>
       <w:r>
         <w:rPr>
-          <w:rFonts w:cs="Arial"/>
+          <w:rFonts w:ascii="Montserrat" w:hAnsi="Montserrat" w:cs="Arial"/>
           <w:sz w:val="44"/>
           <w:szCs w:val="44"/>
           <w:lang w:val="en-US"/>
@@ -1333,7 +1310,7 @@
       <w:pPr>
         <w:jc w:val="right"/>
         <w:rPr>
-          <w:rFonts w:cs="Arial"/>
+          <w:rFonts w:ascii="Montserrat" w:hAnsi="Montserrat" w:cs="Arial"/>
           <w:sz w:val="44"/>
           <w:szCs w:val="44"/>
           <w:lang w:val="en-US"/>
@@ -1343,7 +1320,7 @@
     <w:p>
       <w:pPr>
         <w:rPr>
-          <w:rFonts w:cs="Arial"/>
+          <w:rFonts w:ascii="Montserrat" w:hAnsi="Montserrat" w:cs="Arial"/>
           <w:sz w:val="44"/>
           <w:szCs w:val="44"/>
           <w:lang w:val="en-US"/>
@@ -1354,7 +1331,7 @@
       <w:pPr>
         <w:jc w:val="right"/>
         <w:rPr>
-          <w:rFonts w:cs="Arial"/>
+          <w:rFonts w:ascii="Montserrat" w:hAnsi="Montserrat" w:cs="Arial"/>
           <w:sz w:val="44"/>
           <w:szCs w:val="44"/>
           <w:lang w:val="en-US"/>
@@ -1364,7 +1341,7 @@
     <w:p>
       <w:pPr>
         <w:rPr>
-          <w:rFonts w:cs="Arial"/>
+          <w:rFonts w:ascii="Montserrat" w:hAnsi="Montserrat" w:cs="Arial"/>
           <w:sz w:val="44"/>
           <w:szCs w:val="44"/>
           <w:lang w:val="en-US"/>
@@ -1374,7 +1351,7 @@
     <w:p>
       <w:pPr>
         <w:rPr>
-          <w:rFonts w:cs="Arial"/>
+          <w:rFonts w:ascii="Montserrat" w:hAnsi="Montserrat" w:cs="Arial"/>
           <w:sz w:val="44"/>
           <w:szCs w:val="44"/>
           <w:lang w:val="en-US"/>
@@ -1384,7 +1361,7 @@
     <w:p>
       <w:pPr>
         <w:rPr>
-          <w:rFonts w:cs="Arial"/>
+          <w:rFonts w:ascii="Montserrat" w:hAnsi="Montserrat" w:cs="Arial"/>
           <w:sz w:val="44"/>
           <w:szCs w:val="44"/>
           <w:lang w:val="en-US"/>
@@ -1394,7 +1371,7 @@
     <w:p>
       <w:pPr>
         <w:rPr>
-          <w:rFonts w:cs="Arial"/>
+          <w:rFonts w:ascii="Montserrat" w:hAnsi="Montserrat" w:cs="Arial"/>
           <w:sz w:val="44"/>
           <w:szCs w:val="44"/>
           <w:lang w:val="en-US"/>
@@ -1406,20 +1383,21 @@
         <w:pStyle w:val="3DSTitle1"/>
         <w:spacing w:line="480" w:lineRule="auto"/>
         <w:rPr>
-          <w:rFonts w:asciiTheme="minorHAnsi" w:hAnsiTheme="minorHAnsi" w:cstheme="minorHAnsi"/>
-          <w:lang w:val="en-US"/>
-        </w:rPr>
-      </w:pPr>
-      <w:r>
-        <w:rPr>
+          <w:rFonts w:ascii="Montserrat" w:hAnsi="Montserrat" w:cstheme="minorHAnsi"/>
+          <w:lang w:val="en-US"/>
+        </w:rPr>
+      </w:pPr>
+      <w:r>
+        <w:rPr>
+          <w:rFonts w:ascii="Montserrat" w:hAnsi="Montserrat"/>
           <w:lang w:val="en-US"/>
         </w:rPr>
         <w:br w:type="page"/>
       </w:r>
-      <w:bookmarkStart w:id="0" w:name="_Toc88133163"/>
-      <w:r>
-        <w:rPr>
-          <w:rFonts w:asciiTheme="minorHAnsi" w:hAnsiTheme="minorHAnsi" w:cstheme="minorHAnsi"/>
+      <w:bookmarkStart w:id="0" w:name="_Toc88169498"/>
+      <w:r>
+        <w:rPr>
+          <w:rFonts w:ascii="Montserrat" w:hAnsi="Montserrat" w:cstheme="minorHAnsi"/>
           <w:lang w:val="en-US"/>
         </w:rPr>
         <w:lastRenderedPageBreak/>
@@ -1428,7 +1406,7 @@
       <w:bookmarkEnd w:id="0"/>
       <w:r>
         <w:rPr>
-          <w:rFonts w:asciiTheme="minorHAnsi" w:hAnsiTheme="minorHAnsi" w:cstheme="minorHAnsi"/>
+          <w:rFonts w:ascii="Montserrat" w:hAnsi="Montserrat" w:cstheme="minorHAnsi"/>
           <w:lang w:val="en-US"/>
         </w:rPr>
         <w:t xml:space="preserve"> </w:t>
@@ -1446,7 +1424,37 @@
         <w:rPr>
           <w:rFonts w:ascii="Montserrat" w:hAnsi="Montserrat"/>
         </w:rPr>
-        <w:t xml:space="preserve">Ces dernières années les cryptomonnaies sont en pleine expansion et démocratisation à l’international. Ce sujet aussi </w:t>
+        <w:t xml:space="preserve">Ces dernières années les cryptomonnaies sont en pleine expansion et </w:t>
+      </w:r>
+      <w:r>
+        <w:rPr>
+          <w:rFonts w:ascii="Montserrat" w:hAnsi="Montserrat"/>
+        </w:rPr>
+        <w:t>se</w:t>
+      </w:r>
+      <w:r>
+        <w:rPr>
+          <w:rFonts w:ascii="Montserrat" w:hAnsi="Montserrat"/>
+        </w:rPr>
+        <w:t xml:space="preserve"> </w:t>
+      </w:r>
+      <w:r>
+        <w:rPr>
+          <w:rFonts w:ascii="Montserrat" w:hAnsi="Montserrat"/>
+        </w:rPr>
+        <w:t>démocratis</w:t>
+      </w:r>
+      <w:r>
+        <w:rPr>
+          <w:rFonts w:ascii="Montserrat" w:hAnsi="Montserrat"/>
+        </w:rPr>
+        <w:t>ent</w:t>
+      </w:r>
+      <w:r>
+        <w:rPr>
+          <w:rFonts w:ascii="Montserrat" w:hAnsi="Montserrat"/>
+        </w:rPr>
+        <w:t xml:space="preserve"> à l’international. Ce sujet aussi </w:t>
       </w:r>
       <w:r>
         <w:rPr>
@@ -1985,22 +1993,32 @@
         <w:jc w:val="both"/>
         <w:rPr>
           <w:rStyle w:val="Titredulivre"/>
+          <w:rFonts w:ascii="Montserrat" w:hAnsi="Montserrat"/>
         </w:rPr>
       </w:pPr>
     </w:p>
     <w:p>
       <w:pPr>
         <w:pStyle w:val="Paragraphedeliste"/>
+        <w:rPr>
+          <w:rFonts w:ascii="Montserrat" w:hAnsi="Montserrat"/>
+        </w:rPr>
       </w:pPr>
     </w:p>
     <w:p>
       <w:pPr>
         <w:pStyle w:val="Paragraphedeliste"/>
+        <w:rPr>
+          <w:rFonts w:ascii="Montserrat" w:hAnsi="Montserrat"/>
+        </w:rPr>
       </w:pPr>
     </w:p>
     <w:p>
       <w:pPr>
         <w:pStyle w:val="Paragraphedeliste"/>
+        <w:rPr>
+          <w:rFonts w:ascii="Montserrat" w:hAnsi="Montserrat"/>
+        </w:rPr>
       </w:pPr>
     </w:p>
     <w:p>
@@ -2008,15 +2026,15 @@
         <w:pStyle w:val="3DSTitle1"/>
         <w:spacing w:line="480" w:lineRule="auto"/>
         <w:rPr>
-          <w:rFonts w:asciiTheme="minorHAnsi" w:hAnsiTheme="minorHAnsi" w:cstheme="minorHAnsi"/>
-          <w:lang w:val="en-US"/>
-        </w:rPr>
-      </w:pPr>
-      <w:bookmarkStart w:id="1" w:name="_Toc88133164"/>
-      <w:proofErr w:type="spellStart"/>
-      <w:r>
-        <w:rPr>
-          <w:rFonts w:asciiTheme="minorHAnsi" w:hAnsiTheme="minorHAnsi" w:cstheme="minorHAnsi"/>
+          <w:rFonts w:ascii="Montserrat" w:hAnsi="Montserrat" w:cstheme="minorHAnsi"/>
+          <w:lang w:val="en-US"/>
+        </w:rPr>
+      </w:pPr>
+      <w:bookmarkStart w:id="1" w:name="_Toc88169499"/>
+      <w:proofErr w:type="spellStart"/>
+      <w:r>
+        <w:rPr>
+          <w:rFonts w:ascii="Montserrat" w:hAnsi="Montserrat" w:cstheme="minorHAnsi"/>
           <w:lang w:val="en-US"/>
         </w:rPr>
         <w:t>Contexte</w:t>
@@ -2025,7 +2043,7 @@
       <w:proofErr w:type="spellEnd"/>
       <w:r>
         <w:rPr>
-          <w:rFonts w:asciiTheme="minorHAnsi" w:hAnsiTheme="minorHAnsi" w:cstheme="minorHAnsi"/>
+          <w:rFonts w:ascii="Montserrat" w:hAnsi="Montserrat" w:cstheme="minorHAnsi"/>
           <w:lang w:val="en-US"/>
         </w:rPr>
         <w:t xml:space="preserve"> </w:t>
@@ -2264,14 +2282,14 @@
         <w:pStyle w:val="3DSTitle1"/>
         <w:spacing w:line="480" w:lineRule="auto"/>
         <w:rPr>
-          <w:rFonts w:asciiTheme="minorHAnsi" w:hAnsiTheme="minorHAnsi" w:cstheme="minorHAnsi"/>
-          <w:lang w:val="en-US"/>
-        </w:rPr>
-      </w:pPr>
-      <w:bookmarkStart w:id="2" w:name="_Toc88133165"/>
-      <w:r>
-        <w:rPr>
-          <w:rFonts w:asciiTheme="minorHAnsi" w:hAnsiTheme="minorHAnsi" w:cstheme="minorHAnsi"/>
+          <w:rFonts w:ascii="Montserrat" w:hAnsi="Montserrat" w:cstheme="minorHAnsi"/>
+          <w:lang w:val="en-US"/>
+        </w:rPr>
+      </w:pPr>
+      <w:bookmarkStart w:id="2" w:name="_Toc88169500"/>
+      <w:r>
+        <w:rPr>
+          <w:rFonts w:ascii="Montserrat" w:hAnsi="Montserrat" w:cstheme="minorHAnsi"/>
           <w:lang w:val="en-US"/>
         </w:rPr>
         <w:lastRenderedPageBreak/>
@@ -2500,6 +2518,7 @@
       <w:pPr>
         <w:pStyle w:val="Paragraphedeliste"/>
         <w:rPr>
+          <w:rFonts w:ascii="Montserrat" w:hAnsi="Montserrat"/>
           <w:lang w:val="en-US"/>
         </w:rPr>
       </w:pPr>
@@ -2508,11 +2527,13 @@
       <w:pPr>
         <w:pStyle w:val="Paragraphedeliste"/>
         <w:rPr>
-          <w:lang w:val="en-US"/>
-        </w:rPr>
-      </w:pPr>
-      <w:r>
-        <w:rPr>
+          <w:rFonts w:ascii="Montserrat" w:hAnsi="Montserrat"/>
+          <w:lang w:val="en-US"/>
+        </w:rPr>
+      </w:pPr>
+      <w:r>
+        <w:rPr>
+          <w:rFonts w:ascii="Montserrat" w:hAnsi="Montserrat"/>
           <w:noProof/>
         </w:rPr>
         <w:drawing>
@@ -3082,6 +3103,7 @@
       <w:pPr>
         <w:pStyle w:val="Paragraphedeliste"/>
         <w:rPr>
+          <w:rFonts w:ascii="Montserrat" w:hAnsi="Montserrat"/>
           <w:lang w:val="en-US"/>
         </w:rPr>
       </w:pPr>
@@ -3090,6 +3112,7 @@
       <w:pPr>
         <w:pStyle w:val="Paragraphedeliste"/>
         <w:rPr>
+          <w:rFonts w:ascii="Montserrat" w:hAnsi="Montserrat"/>
           <w:lang w:val="en-US"/>
         </w:rPr>
       </w:pPr>
@@ -3098,6 +3121,7 @@
       <w:pPr>
         <w:pStyle w:val="Paragraphedeliste"/>
         <w:rPr>
+          <w:rFonts w:ascii="Montserrat" w:hAnsi="Montserrat"/>
           <w:lang w:val="en-US"/>
         </w:rPr>
       </w:pPr>
@@ -3106,6 +3130,7 @@
       <w:pPr>
         <w:pStyle w:val="Paragraphedeliste"/>
         <w:rPr>
+          <w:rFonts w:ascii="Montserrat" w:hAnsi="Montserrat"/>
           <w:lang w:val="en-US"/>
         </w:rPr>
       </w:pPr>
@@ -3114,6 +3139,7 @@
       <w:pPr>
         <w:pStyle w:val="Paragraphedeliste"/>
         <w:rPr>
+          <w:rFonts w:ascii="Montserrat" w:hAnsi="Montserrat"/>
           <w:lang w:val="en-US"/>
         </w:rPr>
       </w:pPr>
@@ -3122,6 +3148,7 @@
       <w:pPr>
         <w:pStyle w:val="Paragraphedeliste"/>
         <w:rPr>
+          <w:rFonts w:ascii="Montserrat" w:hAnsi="Montserrat"/>
           <w:lang w:val="en-US"/>
         </w:rPr>
       </w:pPr>
@@ -3130,6 +3157,7 @@
       <w:pPr>
         <w:pStyle w:val="Paragraphedeliste"/>
         <w:rPr>
+          <w:rFonts w:ascii="Montserrat" w:hAnsi="Montserrat"/>
           <w:lang w:val="en-US"/>
         </w:rPr>
       </w:pPr>
@@ -3138,15 +3166,15 @@
       <w:pPr>
         <w:pStyle w:val="3DSTitle1"/>
         <w:rPr>
-          <w:rFonts w:asciiTheme="minorHAnsi" w:hAnsiTheme="minorHAnsi" w:cstheme="minorHAnsi"/>
-          <w:lang w:val="en-US"/>
-        </w:rPr>
-      </w:pPr>
-      <w:bookmarkStart w:id="3" w:name="_Toc88133166"/>
-      <w:proofErr w:type="spellStart"/>
-      <w:r>
-        <w:rPr>
-          <w:rFonts w:asciiTheme="minorHAnsi" w:hAnsiTheme="minorHAnsi" w:cstheme="minorHAnsi"/>
+          <w:rFonts w:ascii="Montserrat" w:hAnsi="Montserrat" w:cstheme="minorHAnsi"/>
+          <w:lang w:val="en-US"/>
+        </w:rPr>
+      </w:pPr>
+      <w:bookmarkStart w:id="3" w:name="_Toc88169501"/>
+      <w:proofErr w:type="spellStart"/>
+      <w:r>
+        <w:rPr>
+          <w:rFonts w:ascii="Montserrat" w:hAnsi="Montserrat" w:cstheme="minorHAnsi"/>
           <w:lang w:val="en-US"/>
         </w:rPr>
         <w:lastRenderedPageBreak/>
@@ -3155,7 +3183,7 @@
       <w:proofErr w:type="spellEnd"/>
       <w:r>
         <w:rPr>
-          <w:rFonts w:asciiTheme="minorHAnsi" w:hAnsiTheme="minorHAnsi" w:cstheme="minorHAnsi"/>
+          <w:rFonts w:ascii="Montserrat" w:hAnsi="Montserrat" w:cstheme="minorHAnsi"/>
           <w:lang w:val="en-US"/>
         </w:rPr>
         <w:t xml:space="preserve"> </w:t>
@@ -3163,7 +3191,7 @@
       <w:proofErr w:type="spellStart"/>
       <w:r>
         <w:rPr>
-          <w:rFonts w:asciiTheme="minorHAnsi" w:hAnsiTheme="minorHAnsi" w:cstheme="minorHAnsi"/>
+          <w:rFonts w:ascii="Montserrat" w:hAnsi="Montserrat" w:cstheme="minorHAnsi"/>
           <w:lang w:val="en-US"/>
         </w:rPr>
         <w:t>utilisés</w:t>
@@ -3174,9 +3202,13 @@
     <w:p>
       <w:pPr>
         <w:pStyle w:val="Sous-titre"/>
-      </w:pPr>
-      <w:r>
-        <w:rPr>
+        <w:rPr>
+          <w:rFonts w:ascii="Montserrat" w:hAnsi="Montserrat"/>
+        </w:rPr>
+      </w:pPr>
+      <w:r>
+        <w:rPr>
+          <w:rFonts w:ascii="Montserrat" w:hAnsi="Montserrat"/>
           <w:noProof/>
         </w:rPr>
         <w:drawing>
@@ -3244,6 +3276,7 @@
       </w:r>
       <w:r>
         <w:rPr>
+          <w:rFonts w:ascii="Montserrat" w:hAnsi="Montserrat"/>
           <w:noProof/>
         </w:rPr>
         <w:drawing>
@@ -3311,6 +3344,7 @@
       </w:r>
       <w:r>
         <w:rPr>
+          <w:rFonts w:ascii="Montserrat" w:hAnsi="Montserrat"/>
           <w:noProof/>
         </w:rPr>
         <w:drawing>
@@ -3380,9 +3414,13 @@
     <w:p>
       <w:pPr>
         <w:pStyle w:val="Sous-titre"/>
-      </w:pPr>
-      <w:r>
-        <w:rPr>
+        <w:rPr>
+          <w:rFonts w:ascii="Montserrat" w:hAnsi="Montserrat"/>
+        </w:rPr>
+      </w:pPr>
+      <w:r>
+        <w:rPr>
+          <w:rFonts w:ascii="Montserrat" w:hAnsi="Montserrat"/>
           <w:noProof/>
         </w:rPr>
         <w:drawing>
@@ -3450,6 +3488,7 @@
       </w:r>
       <w:r>
         <w:rPr>
+          <w:rFonts w:ascii="Montserrat" w:hAnsi="Montserrat"/>
           <w:noProof/>
         </w:rPr>
         <w:drawing>
@@ -3517,6 +3556,7 @@
       </w:r>
       <w:r>
         <w:rPr>
+          <w:rFonts w:ascii="Montserrat" w:hAnsi="Montserrat"/>
           <w:noProof/>
         </w:rPr>
         <w:t xml:space="preserve"> </w:t>
@@ -3525,9 +3565,13 @@
     <w:p>
       <w:pPr>
         <w:pStyle w:val="Sous-titre"/>
-      </w:pPr>
-      <w:r>
-        <w:rPr>
+        <w:rPr>
+          <w:rFonts w:ascii="Montserrat" w:hAnsi="Montserrat"/>
+        </w:rPr>
+      </w:pPr>
+      <w:r>
+        <w:rPr>
+          <w:rFonts w:ascii="Montserrat" w:hAnsi="Montserrat"/>
           <w:b/>
           <w:bCs/>
           <w:color w:val="445E6F" w:themeColor="accent1" w:themeShade="BF"/>
@@ -3536,6 +3580,7 @@
       </w:r>
       <w:r>
         <w:rPr>
+          <w:rFonts w:ascii="Montserrat" w:hAnsi="Montserrat"/>
           <w:noProof/>
           <w:color w:val="445E6F" w:themeColor="accent1" w:themeShade="BF"/>
         </w:rPr>
@@ -3543,6 +3588,7 @@
       </w:r>
       <w:r>
         <w:rPr>
+          <w:rFonts w:ascii="Montserrat" w:hAnsi="Montserrat"/>
           <w:noProof/>
           <w:color w:val="445E6F" w:themeColor="text1" w:themeShade="BF"/>
         </w:rPr>
@@ -3550,6 +3596,7 @@
       </w:r>
       <w:r>
         <w:rPr>
+          <w:rFonts w:ascii="Montserrat" w:hAnsi="Montserrat"/>
           <w:noProof/>
           <w:color w:val="445E6F" w:themeColor="text1" w:themeShade="BF"/>
         </w:rPr>
@@ -3560,12 +3607,14 @@
       <w:pPr>
         <w:pStyle w:val="Sous-titre"/>
         <w:rPr>
+          <w:rFonts w:ascii="Montserrat" w:hAnsi="Montserrat"/>
           <w:color w:val="445E6F" w:themeColor="text1" w:themeShade="BF"/>
         </w:rPr>
       </w:pPr>
       <w:proofErr w:type="spellStart"/>
       <w:r>
         <w:rPr>
+          <w:rFonts w:ascii="Montserrat" w:hAnsi="Montserrat"/>
           <w:b/>
           <w:bCs/>
           <w:color w:val="445E6F" w:themeColor="accent1" w:themeShade="BF"/>
@@ -3575,6 +3624,7 @@
       <w:proofErr w:type="spellEnd"/>
       <w:r>
         <w:rPr>
+          <w:rFonts w:ascii="Montserrat" w:hAnsi="Montserrat"/>
           <w:b/>
           <w:bCs/>
           <w:color w:val="445E6F" w:themeColor="accent1" w:themeShade="BF"/>
@@ -3583,6 +3633,7 @@
       </w:r>
       <w:r>
         <w:rPr>
+          <w:rFonts w:ascii="Montserrat" w:hAnsi="Montserrat"/>
           <w:b/>
           <w:bCs/>
           <w:color w:val="445E6F" w:themeColor="text1" w:themeShade="BF"/>
@@ -3591,6 +3642,7 @@
       </w:r>
       <w:r>
         <w:rPr>
+          <w:rFonts w:ascii="Montserrat" w:hAnsi="Montserrat"/>
           <w:noProof/>
           <w:color w:val="445E6F" w:themeColor="text1" w:themeShade="BF"/>
         </w:rPr>
@@ -3598,6 +3650,7 @@
       </w:r>
       <w:r>
         <w:rPr>
+          <w:rFonts w:ascii="Montserrat" w:hAnsi="Montserrat"/>
           <w:noProof/>
           <w:color w:val="445E6F" w:themeColor="text1" w:themeShade="BF"/>
         </w:rPr>
@@ -3608,11 +3661,13 @@
       <w:pPr>
         <w:pStyle w:val="Sous-titre"/>
         <w:rPr>
+          <w:rFonts w:ascii="Montserrat" w:hAnsi="Montserrat"/>
           <w:color w:val="445E6F" w:themeColor="text1" w:themeShade="BF"/>
         </w:rPr>
       </w:pPr>
       <w:r>
         <w:rPr>
+          <w:rFonts w:ascii="Montserrat" w:hAnsi="Montserrat"/>
           <w:b/>
           <w:bCs/>
           <w:color w:val="445E6F" w:themeColor="text1" w:themeShade="BF"/>
@@ -3621,6 +3676,7 @@
       </w:r>
       <w:r>
         <w:rPr>
+          <w:rFonts w:ascii="Montserrat" w:hAnsi="Montserrat"/>
           <w:b/>
           <w:bCs/>
           <w:color w:val="445E6F" w:themeColor="text1" w:themeShade="BF"/>
@@ -3629,6 +3685,7 @@
       </w:r>
       <w:r>
         <w:rPr>
+          <w:rFonts w:ascii="Montserrat" w:hAnsi="Montserrat"/>
           <w:color w:val="445E6F" w:themeColor="text1" w:themeShade="BF"/>
         </w:rPr>
         <w:t xml:space="preserve">Nous permets de faciliter le déploiement de notre application dans plusieurs container logiciel. Il est un atout majeur dans notre projet car l’ensemble de notre solution est </w:t>
@@ -3636,6 +3693,7 @@
       <w:proofErr w:type="gramStart"/>
       <w:r>
         <w:rPr>
+          <w:rFonts w:ascii="Montserrat" w:hAnsi="Montserrat"/>
           <w:color w:val="445E6F" w:themeColor="text1" w:themeShade="BF"/>
         </w:rPr>
         <w:t>basée</w:t>
@@ -3643,6 +3701,7 @@
       <w:proofErr w:type="gramEnd"/>
       <w:r>
         <w:rPr>
+          <w:rFonts w:ascii="Montserrat" w:hAnsi="Montserrat"/>
           <w:color w:val="445E6F" w:themeColor="text1" w:themeShade="BF"/>
         </w:rPr>
         <w:t xml:space="preserve"> sur des containers docker.</w:t>
@@ -3652,6 +3711,7 @@
       <w:pPr>
         <w:pStyle w:val="Sous-titre"/>
         <w:rPr>
+          <w:rFonts w:ascii="Montserrat" w:hAnsi="Montserrat"/>
           <w:b/>
           <w:bCs/>
           <w:color w:val="445E6F" w:themeColor="text1" w:themeShade="BF"/>
@@ -3659,6 +3719,7 @@
       </w:pPr>
       <w:r>
         <w:rPr>
+          <w:rFonts w:ascii="Montserrat" w:hAnsi="Montserrat"/>
           <w:b/>
           <w:bCs/>
           <w:color w:val="445E6F" w:themeColor="text1" w:themeShade="BF"/>
@@ -3667,27 +3728,17 @@
       </w:r>
       <w:r>
         <w:rPr>
+          <w:rFonts w:ascii="Montserrat" w:hAnsi="Montserrat"/>
           <w:color w:val="445E6F" w:themeColor="accent1" w:themeShade="BF"/>
         </w:rPr>
-        <w:t xml:space="preserve">Nous permets </w:t>
-      </w:r>
-      <w:r>
-        <w:rPr>
-          <w:color w:val="445E6F" w:themeColor="accent1" w:themeShade="BF"/>
-        </w:rPr>
-        <w:t>un traitement rapide et efficace des flux de données.</w:t>
-      </w:r>
-      <w:r>
-        <w:rPr>
-          <w:color w:val="445E6F" w:themeColor="accent1" w:themeShade="BF"/>
-        </w:rPr>
-        <w:t xml:space="preserve"> </w:t>
+        <w:t xml:space="preserve">Nous permets un traitement rapide et efficace des flux de données. </w:t>
       </w:r>
     </w:p>
     <w:p>
       <w:pPr>
         <w:pStyle w:val="Sous-titre"/>
         <w:rPr>
+          <w:rFonts w:ascii="Montserrat" w:hAnsi="Montserrat"/>
           <w:b/>
           <w:bCs/>
           <w:color w:val="445E6F" w:themeColor="text1" w:themeShade="BF"/>
@@ -3695,6 +3746,7 @@
       </w:pPr>
       <w:r>
         <w:rPr>
+          <w:rFonts w:ascii="Montserrat" w:hAnsi="Montserrat"/>
           <w:b/>
           <w:bCs/>
           <w:color w:val="445E6F" w:themeColor="text1" w:themeShade="BF"/>
@@ -3703,26 +3755,68 @@
       </w:r>
       <w:r>
         <w:rPr>
+          <w:rFonts w:ascii="Montserrat" w:hAnsi="Montserrat"/>
           <w:b/>
           <w:bCs/>
           <w:color w:val="445E6F" w:themeColor="text1" w:themeShade="BF"/>
         </w:rPr>
         <w:t> :</w:t>
       </w:r>
+      <w:r>
+        <w:rPr>
+          <w:rFonts w:ascii="Montserrat" w:hAnsi="Montserrat"/>
+          <w:b/>
+          <w:bCs/>
+          <w:color w:val="445E6F" w:themeColor="text1" w:themeShade="BF"/>
+        </w:rPr>
+        <w:t xml:space="preserve"> </w:t>
+      </w:r>
+      <w:r>
+        <w:rPr>
+          <w:rFonts w:ascii="Montserrat" w:hAnsi="Montserrat"/>
+          <w:color w:val="445E6F" w:themeColor="text1" w:themeShade="BF"/>
+        </w:rPr>
+        <w:t>Nous permets la mise en place d’une base de données en NoSQL (Base de données non relationnel)</w:t>
+      </w:r>
+      <w:r>
+        <w:rPr>
+          <w:rFonts w:ascii="Montserrat" w:hAnsi="Montserrat"/>
+          <w:b/>
+          <w:bCs/>
+          <w:color w:val="445E6F" w:themeColor="text1" w:themeShade="BF"/>
+        </w:rPr>
+        <w:t xml:space="preserve"> </w:t>
+      </w:r>
+      <w:r>
+        <w:rPr>
+          <w:rFonts w:ascii="Montserrat" w:hAnsi="Montserrat"/>
+          <w:color w:val="445E6F" w:themeColor="text1" w:themeShade="BF"/>
+        </w:rPr>
+        <w:t>nous permettant de stocker notre flux de données en temps réel</w:t>
+      </w:r>
+      <w:r>
+        <w:rPr>
+          <w:rFonts w:ascii="Montserrat" w:hAnsi="Montserrat"/>
+          <w:b/>
+          <w:bCs/>
+          <w:color w:val="445E6F" w:themeColor="text1" w:themeShade="BF"/>
+        </w:rPr>
+        <w:t xml:space="preserve"> </w:t>
+      </w:r>
     </w:p>
     <w:p>
       <w:pPr>
         <w:pStyle w:val="3DSTitle1"/>
         <w:rPr>
-          <w:rFonts w:asciiTheme="minorHAnsi" w:hAnsiTheme="minorHAnsi" w:cstheme="minorHAnsi"/>
-          <w:lang w:val="en-US"/>
-        </w:rPr>
-      </w:pPr>
-      <w:bookmarkStart w:id="4" w:name="_Toc88133167"/>
-      <w:proofErr w:type="spellStart"/>
-      <w:r>
-        <w:rPr>
-          <w:rFonts w:asciiTheme="minorHAnsi" w:hAnsiTheme="minorHAnsi" w:cstheme="minorHAnsi"/>
+          <w:rFonts w:ascii="Montserrat" w:hAnsi="Montserrat" w:cstheme="minorHAnsi"/>
+          <w:lang w:val="en-US"/>
+        </w:rPr>
+      </w:pPr>
+      <w:bookmarkStart w:id="4" w:name="_Toc88169502"/>
+      <w:proofErr w:type="spellStart"/>
+      <w:r>
+        <w:rPr>
+          <w:rFonts w:ascii="Montserrat" w:hAnsi="Montserrat" w:cstheme="minorHAnsi"/>
           <w:lang w:val="en-US"/>
         </w:rPr>
         <w:t>Données</w:t>
@@ -3731,7 +3825,7 @@
       <w:proofErr w:type="spellEnd"/>
       <w:r>
         <w:rPr>
-          <w:rFonts w:asciiTheme="minorHAnsi" w:hAnsiTheme="minorHAnsi" w:cstheme="minorHAnsi"/>
+          <w:rFonts w:ascii="Montserrat" w:hAnsi="Montserrat" w:cstheme="minorHAnsi"/>
           <w:lang w:val="en-US"/>
         </w:rPr>
         <w:t xml:space="preserve"> </w:t>
@@ -3756,7 +3850,27 @@
           <w:bCs w:val="0"/>
           <w:lang w:val="en-US"/>
         </w:rPr>
-        <w:t xml:space="preserve">Note base de </w:t>
+        <w:t>Not</w:t>
+      </w:r>
+      <w:r>
+        <w:rPr>
+          <w:rStyle w:val="lev"/>
+          <w:rFonts w:ascii="Montserrat" w:hAnsi="Montserrat" w:cstheme="minorHAnsi"/>
+          <w:b w:val="0"/>
+          <w:bCs w:val="0"/>
+          <w:lang w:val="en-US"/>
+        </w:rPr>
+        <w:t>r</w:t>
+      </w:r>
+      <w:r>
+        <w:rPr>
+          <w:rStyle w:val="lev"/>
+          <w:rFonts w:ascii="Montserrat" w:hAnsi="Montserrat" w:cstheme="minorHAnsi"/>
+          <w:b w:val="0"/>
+          <w:bCs w:val="0"/>
+          <w:lang w:val="en-US"/>
+        </w:rPr>
+        <w:t xml:space="preserve">e base de </w:t>
       </w:r>
       <w:proofErr w:type="spellStart"/>
       <w:r>
@@ -3866,15 +3980,7 @@
           <w:rFonts w:ascii="Montserrat" w:hAnsi="Montserrat" w:cstheme="minorHAnsi"/>
           <w:lang w:val="en-US"/>
         </w:rPr>
-        <w:t>c</w:t>
-      </w:r>
-      <w:r>
-        <w:rPr>
-          <w:rStyle w:val="lev"/>
-          <w:rFonts w:ascii="Montserrat" w:hAnsi="Montserrat" w:cstheme="minorHAnsi"/>
-          <w:lang w:val="en-US"/>
-        </w:rPr>
-        <w:t>rypto</w:t>
+        <w:t>crypto</w:t>
       </w:r>
       <w:r>
         <w:rPr>
@@ -4128,15 +4234,7 @@
           <w:rFonts w:ascii="Montserrat" w:hAnsi="Montserrat" w:cstheme="minorHAnsi"/>
           <w:lang w:val="en-US"/>
         </w:rPr>
-        <w:t>s</w:t>
-      </w:r>
-      <w:r>
-        <w:rPr>
-          <w:rStyle w:val="lev"/>
-          <w:rFonts w:ascii="Montserrat" w:hAnsi="Montserrat" w:cstheme="minorHAnsi"/>
-          <w:lang w:val="en-US"/>
-        </w:rPr>
-        <w:t>ymbol</w:t>
+        <w:t>symbol</w:t>
       </w:r>
       <w:r>
         <w:rPr>
@@ -4168,17 +4266,7 @@
           <w:bCs w:val="0"/>
           <w:lang w:val="en-US"/>
         </w:rPr>
-        <w:t xml:space="preserve"> de stocker le nom de</w:t>
-      </w:r>
-      <w:r>
-        <w:rPr>
-          <w:rStyle w:val="lev"/>
-          <w:rFonts w:ascii="Montserrat" w:hAnsi="Montserrat" w:cstheme="minorHAnsi"/>
-          <w:b w:val="0"/>
-          <w:bCs w:val="0"/>
-          <w:lang w:val="en-US"/>
-        </w:rPr>
-        <w:t xml:space="preserve"> </w:t>
+        <w:t xml:space="preserve"> de stocker le nom de </w:t>
       </w:r>
       <w:proofErr w:type="spellStart"/>
       <w:r>
@@ -4658,12 +4746,13 @@
     <w:p>
       <w:pPr>
         <w:rPr>
-          <w:rFonts w:asciiTheme="minorHAnsi" w:hAnsiTheme="minorHAnsi" w:cstheme="minorHAnsi"/>
-          <w:lang w:val="en-US"/>
-        </w:rPr>
-      </w:pPr>
-      <w:r>
-        <w:rPr>
+          <w:rFonts w:ascii="Montserrat" w:hAnsi="Montserrat" w:cstheme="minorHAnsi"/>
+          <w:lang w:val="en-US"/>
+        </w:rPr>
+      </w:pPr>
+      <w:r>
+        <w:rPr>
+          <w:rFonts w:ascii="Montserrat" w:hAnsi="Montserrat"/>
           <w:noProof/>
         </w:rPr>
         <w:lastRenderedPageBreak/>
@@ -4735,6 +4824,7 @@
       <w:pPr>
         <w:pStyle w:val="Paragraphedeliste"/>
         <w:rPr>
+          <w:rFonts w:ascii="Montserrat" w:hAnsi="Montserrat"/>
           <w:lang w:val="en-US"/>
         </w:rPr>
       </w:pPr>
@@ -4743,6 +4833,7 @@
       <w:pPr>
         <w:pStyle w:val="Paragraphedeliste"/>
         <w:rPr>
+          <w:rFonts w:ascii="Montserrat" w:hAnsi="Montserrat"/>
           <w:lang w:val="en-US"/>
         </w:rPr>
       </w:pPr>
@@ -4751,6 +4842,7 @@
       <w:pPr>
         <w:pStyle w:val="Paragraphedeliste"/>
         <w:rPr>
+          <w:rFonts w:ascii="Montserrat" w:hAnsi="Montserrat"/>
           <w:lang w:val="en-US"/>
         </w:rPr>
       </w:pPr>
@@ -4759,6 +4851,7 @@
       <w:pPr>
         <w:pStyle w:val="Paragraphedeliste"/>
         <w:rPr>
+          <w:rFonts w:ascii="Montserrat" w:hAnsi="Montserrat"/>
           <w:lang w:val="en-US"/>
         </w:rPr>
       </w:pPr>
@@ -4767,11 +4860,13 @@
       <w:pPr>
         <w:pStyle w:val="Paragraphedeliste"/>
         <w:rPr>
-          <w:lang w:val="en-US"/>
-        </w:rPr>
-      </w:pPr>
-      <w:r>
-        <w:rPr>
+          <w:rFonts w:ascii="Montserrat" w:hAnsi="Montserrat"/>
+          <w:lang w:val="en-US"/>
+        </w:rPr>
+      </w:pPr>
+      <w:r>
+        <w:rPr>
+          <w:rFonts w:ascii="Montserrat" w:hAnsi="Montserrat"/>
           <w:lang w:val="en-US"/>
         </w:rPr>
         <w:t xml:space="preserve">Les </w:t>
@@ -4779,6 +4874,7 @@
       <w:proofErr w:type="spellStart"/>
       <w:r>
         <w:rPr>
+          <w:rFonts w:ascii="Montserrat" w:hAnsi="Montserrat"/>
           <w:lang w:val="en-US"/>
         </w:rPr>
         <w:t>requêtes</w:t>
@@ -4786,6 +4882,7 @@
       <w:proofErr w:type="spellEnd"/>
       <w:r>
         <w:rPr>
+          <w:rFonts w:ascii="Montserrat" w:hAnsi="Montserrat"/>
           <w:lang w:val="en-US"/>
         </w:rPr>
         <w:t xml:space="preserve"> reçues et </w:t>
@@ -4793,6 +4890,7 @@
       <w:proofErr w:type="spellStart"/>
       <w:r>
         <w:rPr>
+          <w:rFonts w:ascii="Montserrat" w:hAnsi="Montserrat"/>
           <w:lang w:val="en-US"/>
         </w:rPr>
         <w:t>stockées</w:t>
@@ -4800,6 +4898,7 @@
       <w:proofErr w:type="spellEnd"/>
       <w:r>
         <w:rPr>
+          <w:rFonts w:ascii="Montserrat" w:hAnsi="Montserrat"/>
           <w:lang w:val="en-US"/>
         </w:rPr>
         <w:t xml:space="preserve"> par la base de </w:t>
@@ -4807,6 +4906,7 @@
       <w:proofErr w:type="spellStart"/>
       <w:r>
         <w:rPr>
+          <w:rFonts w:ascii="Montserrat" w:hAnsi="Montserrat"/>
           <w:lang w:val="en-US"/>
         </w:rPr>
         <w:t>données</w:t>
@@ -4814,6 +4914,7 @@
       <w:proofErr w:type="spellEnd"/>
       <w:r>
         <w:rPr>
+          <w:rFonts w:ascii="Montserrat" w:hAnsi="Montserrat"/>
           <w:lang w:val="en-US"/>
         </w:rPr>
         <w:t xml:space="preserve"> </w:t>
@@ -4821,6 +4922,7 @@
       <w:proofErr w:type="spellStart"/>
       <w:r>
         <w:rPr>
+          <w:rFonts w:ascii="Montserrat" w:hAnsi="Montserrat"/>
           <w:lang w:val="en-US"/>
         </w:rPr>
         <w:t>arrivent</w:t>
@@ -4828,6 +4930,7 @@
       <w:proofErr w:type="spellEnd"/>
       <w:r>
         <w:rPr>
+          <w:rFonts w:ascii="Montserrat" w:hAnsi="Montserrat"/>
           <w:lang w:val="en-US"/>
         </w:rPr>
         <w:t xml:space="preserve"> dans le format </w:t>
@@ -4835,6 +4938,7 @@
       <w:proofErr w:type="spellStart"/>
       <w:r>
         <w:rPr>
+          <w:rFonts w:ascii="Montserrat" w:hAnsi="Montserrat"/>
           <w:lang w:val="en-US"/>
         </w:rPr>
         <w:t>suivant</w:t>
@@ -4842,6 +4946,7 @@
       <w:proofErr w:type="spellEnd"/>
       <w:r>
         <w:rPr>
+          <w:rFonts w:ascii="Montserrat" w:hAnsi="Montserrat"/>
           <w:lang w:val="en-US"/>
         </w:rPr>
         <w:t xml:space="preserve">: </w:t>
@@ -4851,6 +4956,7 @@
       <w:pPr>
         <w:pStyle w:val="Paragraphedeliste"/>
         <w:rPr>
+          <w:rFonts w:ascii="Montserrat" w:hAnsi="Montserrat"/>
           <w:lang w:val="en-US"/>
         </w:rPr>
       </w:pPr>
@@ -4859,11 +4965,13 @@
       <w:pPr>
         <w:pStyle w:val="Paragraphedeliste"/>
         <w:rPr>
-          <w:lang w:val="en-US"/>
-        </w:rPr>
-      </w:pPr>
-      <w:r>
-        <w:rPr>
+          <w:rFonts w:ascii="Montserrat" w:hAnsi="Montserrat"/>
+          <w:lang w:val="en-US"/>
+        </w:rPr>
+      </w:pPr>
+      <w:r>
+        <w:rPr>
+          <w:rFonts w:ascii="Montserrat" w:hAnsi="Montserrat"/>
           <w:noProof/>
         </w:rPr>
         <w:drawing>
@@ -4908,15 +5016,15 @@
         <w:pStyle w:val="3DSTitle1"/>
         <w:spacing w:line="480" w:lineRule="auto"/>
         <w:rPr>
-          <w:rFonts w:asciiTheme="minorHAnsi" w:hAnsiTheme="minorHAnsi" w:cstheme="minorHAnsi"/>
-          <w:lang w:val="en-US"/>
-        </w:rPr>
-      </w:pPr>
-      <w:bookmarkStart w:id="5" w:name="_Toc88133168"/>
-      <w:proofErr w:type="spellStart"/>
-      <w:r>
-        <w:rPr>
-          <w:rFonts w:asciiTheme="minorHAnsi" w:hAnsiTheme="minorHAnsi" w:cstheme="minorHAnsi"/>
+          <w:rFonts w:ascii="Montserrat" w:hAnsi="Montserrat" w:cstheme="minorHAnsi"/>
+          <w:lang w:val="en-US"/>
+        </w:rPr>
+      </w:pPr>
+      <w:bookmarkStart w:id="5" w:name="_Toc88169503"/>
+      <w:proofErr w:type="spellStart"/>
+      <w:r>
+        <w:rPr>
+          <w:rFonts w:ascii="Montserrat" w:hAnsi="Montserrat" w:cstheme="minorHAnsi"/>
           <w:lang w:val="en-US"/>
         </w:rPr>
         <w:t>Traitement</w:t>
@@ -4924,7 +5032,7 @@
       <w:proofErr w:type="spellEnd"/>
       <w:r>
         <w:rPr>
-          <w:rFonts w:asciiTheme="minorHAnsi" w:hAnsiTheme="minorHAnsi" w:cstheme="minorHAnsi"/>
+          <w:rFonts w:ascii="Montserrat" w:hAnsi="Montserrat" w:cstheme="minorHAnsi"/>
           <w:lang w:val="en-US"/>
         </w:rPr>
         <w:t xml:space="preserve"> des </w:t>
@@ -4932,7 +5040,7 @@
       <w:proofErr w:type="spellStart"/>
       <w:r>
         <w:rPr>
-          <w:rFonts w:asciiTheme="minorHAnsi" w:hAnsiTheme="minorHAnsi" w:cstheme="minorHAnsi"/>
+          <w:rFonts w:ascii="Montserrat" w:hAnsi="Montserrat" w:cstheme="minorHAnsi"/>
           <w:lang w:val="en-US"/>
         </w:rPr>
         <w:t>données</w:t>
@@ -5081,7 +5189,37 @@
           <w:rFonts w:ascii="Montserrat" w:hAnsi="Montserrat"/>
           <w:lang w:val="en-US"/>
         </w:rPr>
-        <w:t xml:space="preserve"> function de </w:t>
+        <w:t xml:space="preserve"> </w:t>
+      </w:r>
+      <w:proofErr w:type="spellStart"/>
+      <w:r>
+        <w:rPr>
+          <w:rFonts w:ascii="Montserrat" w:hAnsi="Montserrat"/>
+          <w:lang w:val="en-US"/>
+        </w:rPr>
+        <w:t>f</w:t>
+      </w:r>
+      <w:r>
+        <w:rPr>
+          <w:rFonts w:ascii="Montserrat" w:hAnsi="Montserrat"/>
+          <w:lang w:val="en-US"/>
+        </w:rPr>
+        <w:t>o</w:t>
+      </w:r>
+      <w:r>
+        <w:rPr>
+          <w:rFonts w:ascii="Montserrat" w:hAnsi="Montserrat"/>
+          <w:lang w:val="en-US"/>
+        </w:rPr>
+        <w:t>nction</w:t>
+      </w:r>
+      <w:proofErr w:type="spellEnd"/>
+      <w:r>
+        <w:rPr>
+          <w:rFonts w:ascii="Montserrat" w:hAnsi="Montserrat"/>
+          <w:lang w:val="en-US"/>
+        </w:rPr>
+        <w:t xml:space="preserve"> de </w:t>
       </w:r>
       <w:proofErr w:type="spellStart"/>
       <w:r>
@@ -5375,15 +5513,16 @@
     <w:p>
       <w:pPr>
         <w:pStyle w:val="3DSTitle1"/>
-        <w:rPr>
-          <w:rFonts w:asciiTheme="minorHAnsi" w:hAnsiTheme="minorHAnsi" w:cstheme="minorHAnsi"/>
-          <w:lang w:val="en-US"/>
-        </w:rPr>
-      </w:pPr>
-      <w:bookmarkStart w:id="6" w:name="_Toc88133169"/>
-      <w:r>
-        <w:rPr>
-          <w:rFonts w:asciiTheme="minorHAnsi" w:hAnsiTheme="minorHAnsi" w:cstheme="minorHAnsi"/>
+        <w:spacing w:line="480" w:lineRule="auto"/>
+        <w:rPr>
+          <w:rFonts w:ascii="Montserrat" w:hAnsi="Montserrat" w:cstheme="minorHAnsi"/>
+          <w:lang w:val="en-US"/>
+        </w:rPr>
+      </w:pPr>
+      <w:bookmarkStart w:id="6" w:name="_Toc88169504"/>
+      <w:r>
+        <w:rPr>
+          <w:rFonts w:ascii="Montserrat" w:hAnsi="Montserrat" w:cstheme="minorHAnsi"/>
           <w:lang w:val="en-US"/>
         </w:rPr>
         <w:lastRenderedPageBreak/>
@@ -5392,7 +5531,7 @@
       <w:bookmarkEnd w:id="6"/>
       <w:r>
         <w:rPr>
-          <w:rFonts w:asciiTheme="minorHAnsi" w:hAnsiTheme="minorHAnsi" w:cstheme="minorHAnsi"/>
+          <w:rFonts w:ascii="Montserrat" w:hAnsi="Montserrat" w:cstheme="minorHAnsi"/>
           <w:lang w:val="en-US"/>
         </w:rPr>
         <w:t xml:space="preserve"> </w:t>
@@ -5401,14 +5540,706 @@
     <w:p>
       <w:pPr>
         <w:rPr>
-          <w:rFonts w:asciiTheme="minorHAnsi" w:hAnsiTheme="minorHAnsi" w:cstheme="minorHAnsi"/>
-          <w:lang w:val="en-US"/>
-        </w:rPr>
-      </w:pPr>
+          <w:rFonts w:ascii="Montserrat" w:hAnsi="Montserrat" w:cstheme="minorHAnsi"/>
+          <w:lang w:val="en-US"/>
+        </w:rPr>
+      </w:pPr>
+      <w:proofErr w:type="spellStart"/>
+      <w:r>
+        <w:rPr>
+          <w:rFonts w:ascii="Montserrat" w:hAnsi="Montserrat" w:cstheme="minorHAnsi"/>
+          <w:lang w:val="en-US"/>
+        </w:rPr>
+        <w:t>L’interface</w:t>
+      </w:r>
+      <w:proofErr w:type="spellEnd"/>
+      <w:r>
+        <w:rPr>
+          <w:rFonts w:ascii="Montserrat" w:hAnsi="Montserrat" w:cstheme="minorHAnsi"/>
+          <w:lang w:val="en-US"/>
+        </w:rPr>
+        <w:t xml:space="preserve"> sera </w:t>
+      </w:r>
+      <w:proofErr w:type="spellStart"/>
+      <w:r>
+        <w:rPr>
+          <w:rFonts w:ascii="Montserrat" w:hAnsi="Montserrat" w:cstheme="minorHAnsi"/>
+          <w:lang w:val="en-US"/>
+        </w:rPr>
+        <w:t>découpée</w:t>
+      </w:r>
+      <w:proofErr w:type="spellEnd"/>
+      <w:r>
+        <w:rPr>
+          <w:rFonts w:ascii="Montserrat" w:hAnsi="Montserrat" w:cstheme="minorHAnsi"/>
+          <w:lang w:val="en-US"/>
+        </w:rPr>
+        <w:t xml:space="preserve"> </w:t>
+      </w:r>
+      <w:proofErr w:type="spellStart"/>
+      <w:r>
+        <w:rPr>
+          <w:rFonts w:ascii="Montserrat" w:hAnsi="Montserrat" w:cstheme="minorHAnsi"/>
+          <w:lang w:val="en-US"/>
+        </w:rPr>
+        <w:t>en</w:t>
+      </w:r>
+      <w:proofErr w:type="spellEnd"/>
+      <w:r>
+        <w:rPr>
+          <w:rFonts w:ascii="Montserrat" w:hAnsi="Montserrat" w:cstheme="minorHAnsi"/>
+          <w:lang w:val="en-US"/>
+        </w:rPr>
+        <w:t xml:space="preserve"> </w:t>
+      </w:r>
+      <w:proofErr w:type="spellStart"/>
+      <w:r>
+        <w:rPr>
+          <w:rFonts w:ascii="Montserrat" w:hAnsi="Montserrat" w:cstheme="minorHAnsi"/>
+          <w:lang w:val="en-US"/>
+        </w:rPr>
+        <w:t>plusieurs</w:t>
+      </w:r>
+      <w:proofErr w:type="spellEnd"/>
+      <w:r>
+        <w:rPr>
+          <w:rFonts w:ascii="Montserrat" w:hAnsi="Montserrat" w:cstheme="minorHAnsi"/>
+          <w:lang w:val="en-US"/>
+        </w:rPr>
+        <w:t xml:space="preserve"> page. </w:t>
+      </w:r>
+      <w:proofErr w:type="spellStart"/>
+      <w:r>
+        <w:rPr>
+          <w:rFonts w:ascii="Montserrat" w:hAnsi="Montserrat" w:cstheme="minorHAnsi"/>
+          <w:lang w:val="en-US"/>
+        </w:rPr>
+        <w:t>Chaque</w:t>
+      </w:r>
+      <w:proofErr w:type="spellEnd"/>
+      <w:r>
+        <w:rPr>
+          <w:rFonts w:ascii="Montserrat" w:hAnsi="Montserrat" w:cstheme="minorHAnsi"/>
+          <w:lang w:val="en-US"/>
+        </w:rPr>
+        <w:t xml:space="preserve"> page aura des </w:t>
+      </w:r>
+      <w:proofErr w:type="spellStart"/>
+      <w:r>
+        <w:rPr>
+          <w:rFonts w:ascii="Montserrat" w:hAnsi="Montserrat" w:cstheme="minorHAnsi"/>
+          <w:lang w:val="en-US"/>
+        </w:rPr>
+        <w:t>spécifications</w:t>
+      </w:r>
+      <w:proofErr w:type="spellEnd"/>
+      <w:r>
+        <w:rPr>
+          <w:rFonts w:ascii="Montserrat" w:hAnsi="Montserrat" w:cstheme="minorHAnsi"/>
+          <w:lang w:val="en-US"/>
+        </w:rPr>
+        <w:t xml:space="preserve"> </w:t>
+      </w:r>
+      <w:proofErr w:type="spellStart"/>
+      <w:r>
+        <w:rPr>
+          <w:rFonts w:ascii="Montserrat" w:hAnsi="Montserrat" w:cstheme="minorHAnsi"/>
+          <w:lang w:val="en-US"/>
+        </w:rPr>
+        <w:t>ainsi</w:t>
+      </w:r>
+      <w:proofErr w:type="spellEnd"/>
+      <w:r>
+        <w:rPr>
+          <w:rFonts w:ascii="Montserrat" w:hAnsi="Montserrat" w:cstheme="minorHAnsi"/>
+          <w:lang w:val="en-US"/>
+        </w:rPr>
+        <w:t xml:space="preserve"> </w:t>
+      </w:r>
+      <w:proofErr w:type="spellStart"/>
+      <w:r>
+        <w:rPr>
+          <w:rFonts w:ascii="Montserrat" w:hAnsi="Montserrat" w:cstheme="minorHAnsi"/>
+          <w:lang w:val="en-US"/>
+        </w:rPr>
+        <w:t>qu’un</w:t>
+      </w:r>
+      <w:proofErr w:type="spellEnd"/>
+      <w:r>
+        <w:rPr>
+          <w:rFonts w:ascii="Montserrat" w:hAnsi="Montserrat" w:cstheme="minorHAnsi"/>
+          <w:lang w:val="en-US"/>
+        </w:rPr>
+        <w:t xml:space="preserve"> </w:t>
+      </w:r>
+      <w:proofErr w:type="spellStart"/>
+      <w:r>
+        <w:rPr>
+          <w:rFonts w:ascii="Montserrat" w:hAnsi="Montserrat" w:cstheme="minorHAnsi"/>
+          <w:lang w:val="en-US"/>
+        </w:rPr>
+        <w:t>traitement</w:t>
+      </w:r>
+      <w:proofErr w:type="spellEnd"/>
+      <w:r>
+        <w:rPr>
+          <w:rFonts w:ascii="Montserrat" w:hAnsi="Montserrat" w:cstheme="minorHAnsi"/>
+          <w:lang w:val="en-US"/>
+        </w:rPr>
+        <w:t xml:space="preserve"> de la </w:t>
+      </w:r>
+      <w:proofErr w:type="spellStart"/>
+      <w:r>
+        <w:rPr>
+          <w:rFonts w:ascii="Montserrat" w:hAnsi="Montserrat" w:cstheme="minorHAnsi"/>
+          <w:lang w:val="en-US"/>
+        </w:rPr>
+        <w:t>donnée</w:t>
+      </w:r>
+      <w:proofErr w:type="spellEnd"/>
+      <w:r>
+        <w:rPr>
+          <w:rFonts w:ascii="Montserrat" w:hAnsi="Montserrat" w:cstheme="minorHAnsi"/>
+          <w:lang w:val="en-US"/>
+        </w:rPr>
+        <w:t xml:space="preserve"> particulier. </w:t>
+      </w:r>
+    </w:p>
+    <w:p>
+      <w:pPr>
+        <w:rPr>
+          <w:rFonts w:ascii="Montserrat" w:hAnsi="Montserrat" w:cstheme="minorHAnsi"/>
+          <w:lang w:val="en-US"/>
+        </w:rPr>
+      </w:pPr>
+      <w:proofErr w:type="spellStart"/>
+      <w:r>
+        <w:rPr>
+          <w:rFonts w:ascii="Montserrat" w:hAnsi="Montserrat" w:cstheme="minorHAnsi"/>
+          <w:lang w:val="en-US"/>
+        </w:rPr>
+        <w:t>Voici</w:t>
+      </w:r>
+      <w:proofErr w:type="spellEnd"/>
+      <w:r>
+        <w:rPr>
+          <w:rFonts w:ascii="Montserrat" w:hAnsi="Montserrat" w:cstheme="minorHAnsi"/>
+          <w:lang w:val="en-US"/>
+        </w:rPr>
+        <w:t xml:space="preserve"> les </w:t>
+      </w:r>
+      <w:proofErr w:type="spellStart"/>
+      <w:r>
+        <w:rPr>
+          <w:rFonts w:ascii="Montserrat" w:hAnsi="Montserrat" w:cstheme="minorHAnsi"/>
+          <w:lang w:val="en-US"/>
+        </w:rPr>
+        <w:t>différentes</w:t>
+      </w:r>
+      <w:proofErr w:type="spellEnd"/>
+      <w:r>
+        <w:rPr>
+          <w:rFonts w:ascii="Montserrat" w:hAnsi="Montserrat" w:cstheme="minorHAnsi"/>
+          <w:lang w:val="en-US"/>
+        </w:rPr>
+        <w:t xml:space="preserve"> pages </w:t>
+      </w:r>
+      <w:proofErr w:type="spellStart"/>
+      <w:r>
+        <w:rPr>
+          <w:rFonts w:ascii="Montserrat" w:hAnsi="Montserrat" w:cstheme="minorHAnsi"/>
+          <w:lang w:val="en-US"/>
+        </w:rPr>
+        <w:t>composant</w:t>
+      </w:r>
+      <w:proofErr w:type="spellEnd"/>
+      <w:r>
+        <w:rPr>
+          <w:rFonts w:ascii="Montserrat" w:hAnsi="Montserrat" w:cstheme="minorHAnsi"/>
+          <w:lang w:val="en-US"/>
+        </w:rPr>
+        <w:t xml:space="preserve"> </w:t>
+      </w:r>
+      <w:proofErr w:type="spellStart"/>
+      <w:r>
+        <w:rPr>
+          <w:rFonts w:ascii="Montserrat" w:hAnsi="Montserrat" w:cstheme="minorHAnsi"/>
+          <w:lang w:val="en-US"/>
+        </w:rPr>
+        <w:t>notre</w:t>
+      </w:r>
+      <w:proofErr w:type="spellEnd"/>
+      <w:r>
+        <w:rPr>
+          <w:rFonts w:ascii="Montserrat" w:hAnsi="Montserrat" w:cstheme="minorHAnsi"/>
+          <w:lang w:val="en-US"/>
+        </w:rPr>
+        <w:t xml:space="preserve"> interface: </w:t>
+      </w:r>
+    </w:p>
+    <w:p>
+      <w:pPr>
+        <w:rPr>
+          <w:noProof/>
+        </w:rPr>
+      </w:pPr>
+      <w:r>
+        <w:rPr>
+          <w:noProof/>
+        </w:rPr>
+        <w:drawing>
+          <wp:anchor distT="0" distB="0" distL="114300" distR="114300" simplePos="0" relativeHeight="251671552" behindDoc="0" locked="0" layoutInCell="1" allowOverlap="1" wp14:anchorId="6648CD24" wp14:editId="1527AEFB">
+            <wp:simplePos x="0" y="0"/>
+            <wp:positionH relativeFrom="margin">
+              <wp:align>center</wp:align>
+            </wp:positionH>
+            <wp:positionV relativeFrom="paragraph">
+              <wp:posOffset>4012565</wp:posOffset>
+            </wp:positionV>
+            <wp:extent cx="4891405" cy="3020060"/>
+            <wp:effectExtent l="19050" t="19050" r="23495" b="27940"/>
+            <wp:wrapSquare wrapText="bothSides"/>
+            <wp:docPr id="15" name="Image 15">
+              <a:extLst xmlns:a="http://schemas.openxmlformats.org/drawingml/2006/main">
+                <a:ext uri="{C183D7F6-B498-43B3-948B-1728B52AA6E4}">
+                  <adec:decorative xmlns:adec="http://schemas.microsoft.com/office/drawing/2017/decorative" val="1"/>
+                </a:ext>
+              </a:extLst>
+            </wp:docPr>
+            <wp:cNvGraphicFramePr>
+              <a:graphicFrameLocks xmlns:a="http://schemas.openxmlformats.org/drawingml/2006/main" noChangeAspect="1"/>
+            </wp:cNvGraphicFramePr>
+            <a:graphic xmlns:a="http://schemas.openxmlformats.org/drawingml/2006/main">
+              <a:graphicData uri="http://schemas.openxmlformats.org/drawingml/2006/picture">
+                <pic:pic xmlns:pic="http://schemas.openxmlformats.org/drawingml/2006/picture">
+                  <pic:nvPicPr>
+                    <pic:cNvPr id="15" name="Image 15">
+                      <a:extLst>
+                        <a:ext uri="{C183D7F6-B498-43B3-948B-1728B52AA6E4}">
+                          <adec:decorative xmlns:adec="http://schemas.microsoft.com/office/drawing/2017/decorative" val="1"/>
+                        </a:ext>
+                      </a:extLst>
+                    </pic:cNvPr>
+                    <pic:cNvPicPr>
+                      <a:picLocks noChangeAspect="1" noChangeArrowheads="1"/>
+                    </pic:cNvPicPr>
+                  </pic:nvPicPr>
+                  <pic:blipFill>
+                    <a:blip r:embed="rId21">
+                      <a:extLst>
+                        <a:ext uri="{28A0092B-C50C-407E-A947-70E740481C1C}">
+                          <a14:useLocalDpi xmlns:a14="http://schemas.microsoft.com/office/drawing/2010/main" val="0"/>
+                        </a:ext>
+                      </a:extLst>
+                    </a:blip>
+                    <a:srcRect/>
+                    <a:stretch>
+                      <a:fillRect/>
+                    </a:stretch>
+                  </pic:blipFill>
+                  <pic:spPr bwMode="auto">
+                    <a:xfrm>
+                      <a:off x="0" y="0"/>
+                      <a:ext cx="4891405" cy="3020060"/>
+                    </a:xfrm>
+                    <a:prstGeom prst="rect">
+                      <a:avLst/>
+                    </a:prstGeom>
+                    <a:noFill/>
+                    <a:ln>
+                      <a:solidFill>
+                        <a:schemeClr val="accent1"/>
+                      </a:solidFill>
+                    </a:ln>
+                  </pic:spPr>
+                </pic:pic>
+              </a:graphicData>
+            </a:graphic>
+            <wp14:sizeRelH relativeFrom="margin">
+              <wp14:pctWidth>0</wp14:pctWidth>
+            </wp14:sizeRelH>
+            <wp14:sizeRelV relativeFrom="margin">
+              <wp14:pctHeight>0</wp14:pctHeight>
+            </wp14:sizeRelV>
+          </wp:anchor>
+        </w:drawing>
+      </w:r>
+      <w:r>
+        <w:rPr>
+          <w:noProof/>
+        </w:rPr>
+        <w:drawing>
+          <wp:anchor distT="0" distB="0" distL="114300" distR="114300" simplePos="0" relativeHeight="251670528" behindDoc="0" locked="0" layoutInCell="1" allowOverlap="1" wp14:anchorId="393CD7CB" wp14:editId="1D9DB696">
+            <wp:simplePos x="0" y="0"/>
+            <wp:positionH relativeFrom="margin">
+              <wp:align>center</wp:align>
+            </wp:positionH>
+            <wp:positionV relativeFrom="paragraph">
+              <wp:posOffset>57785</wp:posOffset>
+            </wp:positionV>
+            <wp:extent cx="4838965" cy="3719830"/>
+            <wp:effectExtent l="19050" t="19050" r="19050" b="13970"/>
+            <wp:wrapSquare wrapText="bothSides"/>
+            <wp:docPr id="10" name="Image 10"/>
+            <wp:cNvGraphicFramePr>
+              <a:graphicFrameLocks xmlns:a="http://schemas.openxmlformats.org/drawingml/2006/main" noChangeAspect="1"/>
+            </wp:cNvGraphicFramePr>
+            <a:graphic xmlns:a="http://schemas.openxmlformats.org/drawingml/2006/main">
+              <a:graphicData uri="http://schemas.openxmlformats.org/drawingml/2006/picture">
+                <pic:pic xmlns:pic="http://schemas.openxmlformats.org/drawingml/2006/picture">
+                  <pic:nvPicPr>
+                    <pic:cNvPr id="0" name="Picture 1"/>
+                    <pic:cNvPicPr>
+                      <a:picLocks noChangeAspect="1" noChangeArrowheads="1"/>
+                    </pic:cNvPicPr>
+                  </pic:nvPicPr>
+                  <pic:blipFill>
+                    <a:blip r:embed="rId22">
+                      <a:extLst>
+                        <a:ext uri="{28A0092B-C50C-407E-A947-70E740481C1C}">
+                          <a14:useLocalDpi xmlns:a14="http://schemas.microsoft.com/office/drawing/2010/main" val="0"/>
+                        </a:ext>
+                      </a:extLst>
+                    </a:blip>
+                    <a:srcRect/>
+                    <a:stretch>
+                      <a:fillRect/>
+                    </a:stretch>
+                  </pic:blipFill>
+                  <pic:spPr bwMode="auto">
+                    <a:xfrm>
+                      <a:off x="0" y="0"/>
+                      <a:ext cx="4838965" cy="3719830"/>
+                    </a:xfrm>
+                    <a:prstGeom prst="rect">
+                      <a:avLst/>
+                    </a:prstGeom>
+                    <a:noFill/>
+                    <a:ln>
+                      <a:solidFill>
+                        <a:schemeClr val="accent1"/>
+                      </a:solidFill>
+                    </a:ln>
+                  </pic:spPr>
+                </pic:pic>
+              </a:graphicData>
+            </a:graphic>
+          </wp:anchor>
+        </w:drawing>
+      </w:r>
+    </w:p>
+    <w:p>
+      <w:pPr>
+        <w:rPr>
+          <w:noProof/>
+        </w:rPr>
+      </w:pPr>
+    </w:p>
+    <w:p>
+      <w:pPr>
+        <w:rPr>
+          <w:noProof/>
+        </w:rPr>
+      </w:pPr>
+    </w:p>
+    <w:p>
+      <w:pPr>
+        <w:rPr>
+          <w:noProof/>
+        </w:rPr>
+      </w:pPr>
+    </w:p>
+    <w:p>
+      <w:pPr>
+        <w:rPr>
+          <w:noProof/>
+        </w:rPr>
+      </w:pPr>
+    </w:p>
+    <w:p>
+      <w:pPr>
+        <w:rPr>
+          <w:noProof/>
+        </w:rPr>
+      </w:pPr>
+    </w:p>
+    <w:p>
+      <w:pPr>
+        <w:rPr>
+          <w:noProof/>
+        </w:rPr>
+      </w:pPr>
+    </w:p>
+    <w:p>
+      <w:pPr>
+        <w:rPr>
+          <w:noProof/>
+        </w:rPr>
+      </w:pPr>
+    </w:p>
+    <w:p>
+      <w:pPr>
+        <w:rPr>
+          <w:noProof/>
+        </w:rPr>
+      </w:pPr>
+    </w:p>
+    <w:p>
+      <w:pPr>
+        <w:rPr>
+          <w:noProof/>
+        </w:rPr>
+      </w:pPr>
+    </w:p>
+    <w:p>
+      <w:pPr>
+        <w:rPr>
+          <w:noProof/>
+        </w:rPr>
+      </w:pPr>
+    </w:p>
+    <w:p>
+      <w:pPr>
+        <w:rPr>
+          <w:noProof/>
+        </w:rPr>
+      </w:pPr>
+    </w:p>
+    <w:p>
+      <w:pPr>
+        <w:rPr>
+          <w:noProof/>
+        </w:rPr>
+      </w:pPr>
+    </w:p>
+    <w:p>
+      <w:pPr>
+        <w:rPr>
+          <w:noProof/>
+        </w:rPr>
+      </w:pPr>
+    </w:p>
+    <w:p>
+      <w:pPr>
+        <w:rPr>
+          <w:noProof/>
+        </w:rPr>
+      </w:pPr>
+    </w:p>
+    <w:p>
+      <w:pPr>
+        <w:rPr>
+          <w:noProof/>
+        </w:rPr>
+      </w:pPr>
+    </w:p>
+    <w:p>
+      <w:pPr>
+        <w:rPr>
+          <w:noProof/>
+        </w:rPr>
+      </w:pPr>
+    </w:p>
+    <w:p>
+      <w:pPr>
+        <w:rPr>
+          <w:noProof/>
+        </w:rPr>
+      </w:pPr>
+    </w:p>
+    <w:p>
+      <w:pPr>
+        <w:rPr>
+          <w:noProof/>
+        </w:rPr>
+      </w:pPr>
+    </w:p>
+    <w:p>
+      <w:pPr>
+        <w:rPr>
+          <w:noProof/>
+        </w:rPr>
+      </w:pPr>
+    </w:p>
+    <w:p>
+      <w:pPr>
+        <w:rPr>
+          <w:noProof/>
+        </w:rPr>
+      </w:pPr>
+    </w:p>
+    <w:p>
+      <w:pPr>
+        <w:rPr>
+          <w:noProof/>
+        </w:rPr>
+      </w:pPr>
+    </w:p>
+    <w:p>
+      <w:pPr>
+        <w:rPr>
+          <w:noProof/>
+        </w:rPr>
+      </w:pPr>
+    </w:p>
+    <w:p>
+      <w:pPr>
+        <w:rPr>
+          <w:noProof/>
+        </w:rPr>
+      </w:pPr>
+    </w:p>
+    <w:p>
+      <w:pPr>
+        <w:rPr>
+          <w:noProof/>
+        </w:rPr>
+      </w:pPr>
+      <w:r>
+        <w:rPr>
+          <w:noProof/>
+        </w:rPr>
+        <w:lastRenderedPageBreak/>
+        <w:drawing>
+          <wp:anchor distT="0" distB="0" distL="114300" distR="114300" simplePos="0" relativeHeight="251672576" behindDoc="0" locked="0" layoutInCell="1" allowOverlap="1" wp14:anchorId="55FFC935" wp14:editId="490A922D">
+            <wp:simplePos x="0" y="0"/>
+            <wp:positionH relativeFrom="margin">
+              <wp:align>center</wp:align>
+            </wp:positionH>
+            <wp:positionV relativeFrom="paragraph">
+              <wp:posOffset>266700</wp:posOffset>
+            </wp:positionV>
+            <wp:extent cx="5099685" cy="2590165"/>
+            <wp:effectExtent l="19050" t="19050" r="24765" b="19685"/>
+            <wp:wrapSquare wrapText="bothSides"/>
+            <wp:docPr id="16" name="Image 16" descr="Une image contenant texte&#10;&#10;Description générée automatiquement"/>
+            <wp:cNvGraphicFramePr>
+              <a:graphicFrameLocks xmlns:a="http://schemas.openxmlformats.org/drawingml/2006/main" noChangeAspect="1"/>
+            </wp:cNvGraphicFramePr>
+            <a:graphic xmlns:a="http://schemas.openxmlformats.org/drawingml/2006/main">
+              <a:graphicData uri="http://schemas.openxmlformats.org/drawingml/2006/picture">
+                <pic:pic xmlns:pic="http://schemas.openxmlformats.org/drawingml/2006/picture">
+                  <pic:nvPicPr>
+                    <pic:cNvPr id="16" name="Image 16" descr="Une image contenant texte&#10;&#10;Description générée automatiquement"/>
+                    <pic:cNvPicPr>
+                      <a:picLocks noChangeAspect="1" noChangeArrowheads="1"/>
+                    </pic:cNvPicPr>
+                  </pic:nvPicPr>
+                  <pic:blipFill>
+                    <a:blip r:embed="rId23">
+                      <a:extLst>
+                        <a:ext uri="{28A0092B-C50C-407E-A947-70E740481C1C}">
+                          <a14:useLocalDpi xmlns:a14="http://schemas.microsoft.com/office/drawing/2010/main" val="0"/>
+                        </a:ext>
+                      </a:extLst>
+                    </a:blip>
+                    <a:srcRect/>
+                    <a:stretch>
+                      <a:fillRect/>
+                    </a:stretch>
+                  </pic:blipFill>
+                  <pic:spPr bwMode="auto">
+                    <a:xfrm>
+                      <a:off x="0" y="0"/>
+                      <a:ext cx="5099685" cy="2590165"/>
+                    </a:xfrm>
+                    <a:prstGeom prst="rect">
+                      <a:avLst/>
+                    </a:prstGeom>
+                    <a:noFill/>
+                    <a:ln>
+                      <a:solidFill>
+                        <a:schemeClr val="accent1"/>
+                      </a:solidFill>
+                    </a:ln>
+                  </pic:spPr>
+                </pic:pic>
+              </a:graphicData>
+            </a:graphic>
+            <wp14:sizeRelH relativeFrom="margin">
+              <wp14:pctWidth>0</wp14:pctWidth>
+            </wp14:sizeRelH>
+            <wp14:sizeRelV relativeFrom="margin">
+              <wp14:pctHeight>0</wp14:pctHeight>
+            </wp14:sizeRelV>
+          </wp:anchor>
+        </w:drawing>
+      </w:r>
+    </w:p>
+    <w:p>
+      <w:pPr>
+        <w:rPr>
+          <w:rFonts w:ascii="Montserrat" w:hAnsi="Montserrat" w:cstheme="minorHAnsi"/>
+          <w:lang w:val="en-US"/>
+        </w:rPr>
+      </w:pPr>
+      <w:r>
+        <w:rPr>
+          <w:noProof/>
+        </w:rPr>
+        <w:drawing>
+          <wp:anchor distT="0" distB="0" distL="114300" distR="114300" simplePos="0" relativeHeight="251673600" behindDoc="0" locked="0" layoutInCell="1" allowOverlap="1" wp14:anchorId="4FFD99AD" wp14:editId="4D15B87A">
+            <wp:simplePos x="0" y="0"/>
+            <wp:positionH relativeFrom="margin">
+              <wp:align>center</wp:align>
+            </wp:positionH>
+            <wp:positionV relativeFrom="paragraph">
+              <wp:posOffset>2755265</wp:posOffset>
+            </wp:positionV>
+            <wp:extent cx="5118735" cy="3244948"/>
+            <wp:effectExtent l="19050" t="19050" r="24765" b="12700"/>
+            <wp:wrapSquare wrapText="bothSides"/>
+            <wp:docPr id="17" name="Image 17" descr="Une image contenant table&#10;&#10;Description générée automatiquement"/>
+            <wp:cNvGraphicFramePr>
+              <a:graphicFrameLocks xmlns:a="http://schemas.openxmlformats.org/drawingml/2006/main" noChangeAspect="1"/>
+            </wp:cNvGraphicFramePr>
+            <a:graphic xmlns:a="http://schemas.openxmlformats.org/drawingml/2006/main">
+              <a:graphicData uri="http://schemas.openxmlformats.org/drawingml/2006/picture">
+                <pic:pic xmlns:pic="http://schemas.openxmlformats.org/drawingml/2006/picture">
+                  <pic:nvPicPr>
+                    <pic:cNvPr id="17" name="Image 17" descr="Une image contenant table&#10;&#10;Description générée automatiquement"/>
+                    <pic:cNvPicPr>
+                      <a:picLocks noChangeAspect="1" noChangeArrowheads="1"/>
+                    </pic:cNvPicPr>
+                  </pic:nvPicPr>
+                  <pic:blipFill>
+                    <a:blip r:embed="rId24">
+                      <a:extLst>
+                        <a:ext uri="{28A0092B-C50C-407E-A947-70E740481C1C}">
+                          <a14:useLocalDpi xmlns:a14="http://schemas.microsoft.com/office/drawing/2010/main" val="0"/>
+                        </a:ext>
+                      </a:extLst>
+                    </a:blip>
+                    <a:srcRect/>
+                    <a:stretch>
+                      <a:fillRect/>
+                    </a:stretch>
+                  </pic:blipFill>
+                  <pic:spPr bwMode="auto">
+                    <a:xfrm>
+                      <a:off x="0" y="0"/>
+                      <a:ext cx="5118735" cy="3244948"/>
+                    </a:xfrm>
+                    <a:prstGeom prst="rect">
+                      <a:avLst/>
+                    </a:prstGeom>
+                    <a:noFill/>
+                    <a:ln>
+                      <a:solidFill>
+                        <a:schemeClr val="accent1"/>
+                      </a:solidFill>
+                    </a:ln>
+                  </pic:spPr>
+                </pic:pic>
+              </a:graphicData>
+            </a:graphic>
+          </wp:anchor>
+        </w:drawing>
+      </w:r>
     </w:p>
     <w:sectPr>
-      <w:headerReference w:type="default" r:id="rId21"/>
-      <w:footerReference w:type="default" r:id="rId22"/>
+      <w:headerReference w:type="default" r:id="rId25"/>
+      <w:footerReference w:type="default" r:id="rId26"/>
       <w:pgSz w:w="11906" w:h="16838" w:code="9"/>
       <w:pgMar w:top="1440" w:right="1440" w:bottom="1440" w:left="1440" w:header="288" w:footer="165" w:gutter="0"/>
       <w:cols w:space="720"/>
@@ -5694,28 +6525,28 @@
         <v:path o:extrusionok="f" gradientshapeok="t" o:connecttype="rect"/>
         <o:lock v:ext="edit" aspectratio="t"/>
       </v:shapetype>
-      <v:shape id="_x0000_i1202" type="#_x0000_t75" style="width:84pt;height:84pt" o:bullet="t">
+      <v:shape id="_x0000_i1218" type="#_x0000_t75" style="width:84pt;height:84pt" o:bullet="t">
         <v:imagedata r:id="rId1" o:title="Bullets_3DS_level1"/>
       </v:shape>
     </w:pict>
   </w:numPicBullet>
   <w:numPicBullet w:numPicBulletId="1">
     <w:pict>
-      <v:shape id="_x0000_i1203" type="#_x0000_t75" style="width:48pt;height:48pt" o:bullet="t">
+      <v:shape id="_x0000_i1219" type="#_x0000_t75" style="width:48pt;height:48pt" o:bullet="t">
         <v:imagedata r:id="rId2" o:title="Bullets_3DS_level2"/>
       </v:shape>
     </w:pict>
   </w:numPicBullet>
   <w:numPicBullet w:numPicBulletId="2">
     <w:pict>
-      <v:shape id="_x0000_i1204" type="#_x0000_t75" style="width:18pt;height:18pt" o:bullet="t">
+      <v:shape id="_x0000_i1220" type="#_x0000_t75" style="width:18pt;height:18pt" o:bullet="t">
         <v:imagedata r:id="rId3" o:title="Bullets_3DS_level3"/>
       </v:shape>
     </w:pict>
   </w:numPicBullet>
   <w:numPicBullet w:numPicBulletId="3">
     <w:pict>
-      <v:shape id="_x0000_i1205" type="#_x0000_t75" style="width:84pt;height:84pt" o:bullet="t">
+      <v:shape id="_x0000_i1221" type="#_x0000_t75" style="width:84pt;height:84pt" o:bullet="t">
         <v:imagedata r:id="rId4" o:title="Bullets_3DS_level3bis"/>
       </v:shape>
     </w:pict>
@@ -8684,6 +9515,7 @@
   <w:style w:type="character" w:default="1" w:styleId="Policepardfaut">
     <w:name w:val="Default Paragraph Font"/>
     <w:uiPriority w:val="1"/>
+    <w:semiHidden/>
     <w:unhideWhenUsed/>
   </w:style>
   <w:style w:type="table" w:default="1" w:styleId="TableauNormal">

</xml_diff>